<commit_message>
Modifies the design doc
</commit_message>
<xml_diff>
--- a/Documents/ProductDesign.docx
+++ b/Documents/ProductDesign.docx
@@ -1,27 +1,21 @@
 
 <file path=word/document.xml><?xml version="1.0" encoding="utf-8"?>
-<w:document xmlns:r="http://schemas.openxmlformats.org/officeDocument/2006/relationships" xmlns:wp="http://schemas.openxmlformats.org/drawingml/2006/wordprocessingDrawing" xmlns:w="http://schemas.openxmlformats.org/wordprocessingml/2006/main" xmlns:w10="urn:schemas-microsoft-com:office:word" xmlns:w14="http://schemas.microsoft.com/office/word/2010/wordml" xmlns:wps="http://schemas.microsoft.com/office/word/2010/wordprocessingShape" xmlns:wpg="http://schemas.microsoft.com/office/word/2010/wordprocessingGroup" xmlns:mc="http://schemas.openxmlformats.org/markup-compatibility/2006" xmlns:v="urn:schemas-microsoft-com:vml" xmlns:o="urn:schemas-microsoft-com:office:office" mc:Ignorable="w14">
+<w:document xmlns:wpc="http://schemas.microsoft.com/office/word/2010/wordprocessingCanvas" xmlns:mo="http://schemas.microsoft.com/office/mac/office/2008/main" xmlns:mc="http://schemas.openxmlformats.org/markup-compatibility/2006" xmlns:mv="urn:schemas-microsoft-com:mac:vml" xmlns:o="urn:schemas-microsoft-com:office:office" xmlns:r="http://schemas.openxmlformats.org/officeDocument/2006/relationships" xmlns:m="http://schemas.openxmlformats.org/officeDocument/2006/math" xmlns:v="urn:schemas-microsoft-com:vml" xmlns:wp14="http://schemas.microsoft.com/office/word/2010/wordprocessingDrawing" xmlns:wp="http://schemas.openxmlformats.org/drawingml/2006/wordprocessingDrawing" xmlns:w10="urn:schemas-microsoft-com:office:word" xmlns:w="http://schemas.openxmlformats.org/wordprocessingml/2006/main" xmlns:w14="http://schemas.microsoft.com/office/word/2010/wordml" xmlns:wpg="http://schemas.microsoft.com/office/word/2010/wordprocessingGroup" xmlns:wpi="http://schemas.microsoft.com/office/word/2010/wordprocessingInk" xmlns:wne="http://schemas.microsoft.com/office/word/2006/wordml" xmlns:wps="http://schemas.microsoft.com/office/word/2010/wordprocessingShape" mc:Ignorable="w14 wp14">
   <w:body>
     <w:p>
       <w:pPr>
-        <w:pStyle w:val="Body A"/>
+        <w:pStyle w:val="BodyA"/>
         <w:jc w:val="center"/>
       </w:pPr>
       <w:r>
-        <w:rPr>
-          <w:rtl w:val="0"/>
-          <w:lang w:val="en-US"/>
-        </w:rPr>
         <w:t xml:space="preserve">                </w:t>
       </w:r>
       <w:r>
         <w:rPr>
-          <w:b w:val="1"/>
-          <w:bCs w:val="1"/>
+          <w:b/>
+          <w:bCs/>
           <w:sz w:val="32"/>
           <w:szCs w:val="32"/>
-          <w:rtl w:val="0"/>
-          <w:lang w:val="en-US"/>
         </w:rPr>
         <w:t>Product Design</w:t>
       </w:r>
@@ -32,30 +26,29 @@
         <w:jc w:val="center"/>
         <w:tblInd w:w="110" w:type="dxa"/>
         <w:tblBorders>
-          <w:top w:val="single" w:color="ffffff" w:sz="8" w:space="0" w:shadow="0" w:frame="0"/>
-          <w:left w:val="single" w:color="ffffff" w:sz="8" w:space="0" w:shadow="0" w:frame="0"/>
-          <w:bottom w:val="single" w:color="ffffff" w:sz="8" w:space="0" w:shadow="0" w:frame="0"/>
-          <w:right w:val="single" w:color="ffffff" w:sz="8" w:space="0" w:shadow="0" w:frame="0"/>
-          <w:insideH w:val="single" w:color="ffffff" w:sz="8" w:space="0" w:shadow="0" w:frame="0"/>
-          <w:insideV w:val="single" w:color="ffffff" w:sz="8" w:space="0" w:shadow="0" w:frame="0"/>
+          <w:top w:val="single" w:sz="8" w:space="0" w:color="FFFFFF"/>
+          <w:left w:val="single" w:sz="8" w:space="0" w:color="FFFFFF"/>
+          <w:bottom w:val="single" w:sz="8" w:space="0" w:color="FFFFFF"/>
+          <w:right w:val="single" w:sz="8" w:space="0" w:color="FFFFFF"/>
+          <w:insideH w:val="single" w:sz="8" w:space="0" w:color="FFFFFF"/>
+          <w:insideV w:val="single" w:sz="8" w:space="0" w:color="FFFFFF"/>
         </w:tblBorders>
-        <w:shd w:val="clear" w:color="auto" w:fill="ced7e7"/>
+        <w:shd w:val="clear" w:color="auto" w:fill="CED7E7"/>
         <w:tblLayout w:type="fixed"/>
+        <w:tblLook w:val="04A0" w:firstRow="1" w:lastRow="0" w:firstColumn="1" w:lastColumn="0" w:noHBand="0" w:noVBand="1"/>
       </w:tblPr>
       <w:tblGrid>
         <w:gridCol w:w="1255"/>
         <w:gridCol w:w="7421"/>
       </w:tblGrid>
       <w:tr>
-        <w:tblPrEx>
-          <w:shd w:val="clear" w:color="auto" w:fill="ced7e7"/>
-        </w:tblPrEx>
         <w:trPr>
-          <w:trHeight w:val="641" w:hRule="atLeast"/>
+          <w:trHeight w:val="641"/>
+          <w:jc w:val="center"/>
         </w:trPr>
         <w:tc>
           <w:tcPr>
-            <w:tcW w:type="dxa" w:w="1255"/>
+            <w:tcW w:w="1255" w:type="dxa"/>
             <w:tcBorders>
               <w:top w:val="nil"/>
               <w:left w:val="nil"/>
@@ -64,25 +57,22 @@
             </w:tcBorders>
             <w:shd w:val="clear" w:color="auto" w:fill="auto"/>
             <w:tcMar>
-              <w:top w:type="dxa" w:w="80"/>
-              <w:left w:type="dxa" w:w="80"/>
-              <w:bottom w:type="dxa" w:w="80"/>
-              <w:right w:type="dxa" w:w="80"/>
+              <w:top w:w="80" w:type="dxa"/>
+              <w:left w:w="80" w:type="dxa"/>
+              <w:bottom w:w="80" w:type="dxa"/>
+              <w:right w:w="80" w:type="dxa"/>
             </w:tcMar>
-            <w:vAlign w:val="top"/>
           </w:tcPr>
           <w:p>
             <w:pPr>
-              <w:pStyle w:val="Body A"/>
+              <w:pStyle w:val="BodyA"/>
             </w:pPr>
             <w:r>
               <w:rPr>
-                <w:b w:val="1"/>
-                <w:bCs w:val="1"/>
+                <w:b/>
+                <w:bCs/>
                 <w:sz w:val="24"/>
                 <w:szCs w:val="24"/>
-                <w:rtl w:val="0"/>
-                <w:lang w:val="en-US"/>
               </w:rPr>
               <w:t>Team</w:t>
             </w:r>
@@ -90,7 +80,7 @@
         </w:tc>
         <w:tc>
           <w:tcPr>
-            <w:tcW w:type="dxa" w:w="7421"/>
+            <w:tcW w:w="7421" w:type="dxa"/>
             <w:tcBorders>
               <w:top w:val="nil"/>
               <w:left w:val="nil"/>
@@ -99,60 +89,125 @@
             </w:tcBorders>
             <w:shd w:val="clear" w:color="auto" w:fill="auto"/>
             <w:tcMar>
-              <w:top w:type="dxa" w:w="80"/>
-              <w:left w:type="dxa" w:w="80"/>
-              <w:bottom w:type="dxa" w:w="80"/>
-              <w:right w:type="dxa" w:w="80"/>
+              <w:top w:w="80" w:type="dxa"/>
+              <w:left w:w="80" w:type="dxa"/>
+              <w:bottom w:w="80" w:type="dxa"/>
+              <w:right w:w="80" w:type="dxa"/>
             </w:tcMar>
-            <w:vAlign w:val="top"/>
           </w:tcPr>
           <w:p>
             <w:pPr>
-              <w:pStyle w:val="Body A"/>
+              <w:pStyle w:val="BodyA"/>
               <w:jc w:val="center"/>
               <w:rPr>
-                <w:b w:val="1"/>
-                <w:bCs w:val="1"/>
+                <w:b/>
+                <w:bCs/>
                 <w:sz w:val="24"/>
                 <w:szCs w:val="24"/>
-                <w:lang w:val="en-US"/>
               </w:rPr>
             </w:pPr>
             <w:r>
               <w:rPr>
-                <w:b w:val="1"/>
-                <w:bCs w:val="1"/>
+                <w:b/>
+                <w:bCs/>
                 <w:sz w:val="24"/>
                 <w:szCs w:val="24"/>
-                <w:rtl w:val="0"/>
-                <w:lang w:val="en-US"/>
               </w:rPr>
               <w:t>SSAD 03</w:t>
             </w:r>
           </w:p>
           <w:p>
             <w:pPr>
-              <w:pStyle w:val="Body A"/>
+              <w:pStyle w:val="BodyA"/>
               <w:jc w:val="center"/>
             </w:pPr>
             <w:r>
               <w:rPr>
-                <w:b w:val="1"/>
-                <w:bCs w:val="1"/>
+                <w:b/>
+                <w:bCs/>
                 <w:sz w:val="24"/>
                 <w:szCs w:val="24"/>
-                <w:rtl w:val="0"/>
-                <w:lang w:val="en-US"/>
-              </w:rPr>
-              <w:t>Anubhab Sen, Vighnesh Chenthil Kumar, Ananya Trivedi</w:t>
-            </w:r>
+              </w:rPr>
+              <w:t xml:space="preserve">Anubhab Sen, </w:t>
+            </w:r>
+            <w:proofErr w:type="spellStart"/>
+            <w:r>
+              <w:rPr>
+                <w:b/>
+                <w:bCs/>
+                <w:sz w:val="24"/>
+                <w:szCs w:val="24"/>
+              </w:rPr>
+              <w:t>Vighnesh</w:t>
+            </w:r>
+            <w:proofErr w:type="spellEnd"/>
+            <w:r>
+              <w:rPr>
+                <w:b/>
+                <w:bCs/>
+                <w:sz w:val="24"/>
+                <w:szCs w:val="24"/>
+              </w:rPr>
+              <w:t xml:space="preserve"> </w:t>
+            </w:r>
+            <w:proofErr w:type="spellStart"/>
+            <w:r>
+              <w:rPr>
+                <w:b/>
+                <w:bCs/>
+                <w:sz w:val="24"/>
+                <w:szCs w:val="24"/>
+              </w:rPr>
+              <w:t>Chenthil</w:t>
+            </w:r>
+            <w:proofErr w:type="spellEnd"/>
+            <w:r>
+              <w:rPr>
+                <w:b/>
+                <w:bCs/>
+                <w:sz w:val="24"/>
+                <w:szCs w:val="24"/>
+              </w:rPr>
+              <w:t xml:space="preserve"> Kumar, </w:t>
+            </w:r>
+            <w:proofErr w:type="spellStart"/>
+            <w:r>
+              <w:rPr>
+                <w:b/>
+                <w:bCs/>
+                <w:sz w:val="24"/>
+                <w:szCs w:val="24"/>
+              </w:rPr>
+              <w:t>Ananya</w:t>
+            </w:r>
+            <w:proofErr w:type="spellEnd"/>
+            <w:r>
+              <w:rPr>
+                <w:b/>
+                <w:bCs/>
+                <w:sz w:val="24"/>
+                <w:szCs w:val="24"/>
+              </w:rPr>
+              <w:t xml:space="preserve"> </w:t>
+            </w:r>
+            <w:proofErr w:type="spellStart"/>
+            <w:r>
+              <w:rPr>
+                <w:b/>
+                <w:bCs/>
+                <w:sz w:val="24"/>
+                <w:szCs w:val="24"/>
+              </w:rPr>
+              <w:t>Trivedi</w:t>
+            </w:r>
+            <w:proofErr w:type="spellEnd"/>
           </w:p>
         </w:tc>
       </w:tr>
     </w:tbl>
     <w:p>
       <w:pPr>
-        <w:pStyle w:val="Body A"/>
+        <w:pStyle w:val="BodyA"/>
         <w:widowControl w:val="0"/>
         <w:spacing w:line="240" w:lineRule="auto"/>
         <w:ind w:left="2" w:hanging="2"/>
@@ -161,7 +216,7 @@
     </w:p>
     <w:p>
       <w:pPr>
-        <w:pStyle w:val="Body A"/>
+        <w:pStyle w:val="BodyA"/>
         <w:widowControl w:val="0"/>
         <w:spacing w:line="240" w:lineRule="auto"/>
       </w:pPr>
@@ -177,28 +232,27 @@
           <w:lang w:val="de-DE"/>
         </w:rPr>
       </w:pPr>
-      <w:bookmarkStart w:name="_h71mnemr7w9x" w:id="0"/>
+      <w:bookmarkStart w:id="0" w:name="_h71mnemr7w9x"/>
       <w:r>
         <w:rPr>
-          <w:b w:val="1"/>
-          <w:bCs w:val="1"/>
+          <w:b/>
+          <w:bCs/>
           <w:sz w:val="46"/>
           <w:szCs w:val="46"/>
-          <w:rtl w:val="0"/>
           <w:lang w:val="de-DE"/>
         </w:rPr>
         <w:t>Design  Model</w:t>
       </w:r>
       <w:r>
         <w:rPr>
-          <w:b w:val="1"/>
-          <w:bCs w:val="1"/>
+          <w:b/>
+          <w:bCs/>
+          <w:noProof/>
           <w:sz w:val="46"/>
           <w:szCs w:val="46"/>
-          <w:lang w:val="de-DE"/>
         </w:rPr>
         <w:drawing>
-          <wp:anchor distT="152400" distB="152400" distL="152400" distR="152400" simplePos="0" relativeHeight="251660288" behindDoc="0" locked="0" layoutInCell="1" allowOverlap="1">
+          <wp:anchor distT="152400" distB="152400" distL="152400" distR="152400" simplePos="0" relativeHeight="251660288" behindDoc="0" locked="0" layoutInCell="1" allowOverlap="1" wp14:anchorId="601F30BF" wp14:editId="279E0B18">
             <wp:simplePos x="0" y="0"/>
             <wp:positionH relativeFrom="margin">
               <wp:posOffset>-6350</wp:posOffset>
@@ -235,7 +289,7 @@
                     </pic:cNvPicPr>
                   </pic:nvPicPr>
                   <pic:blipFill>
-                    <a:blip r:embed="rId4">
+                    <a:blip r:embed="rId7">
                       <a:extLst/>
                     </a:blip>
                     <a:stretch>
@@ -265,678 +319,1195 @@
     </w:p>
     <w:p>
       <w:pPr>
-        <w:pStyle w:val="Body A"/>
+        <w:pStyle w:val="BodyA"/>
         <w:widowControl w:val="0"/>
         <w:spacing w:line="240" w:lineRule="auto"/>
         <w:ind w:left="108" w:hanging="108"/>
         <w:jc w:val="both"/>
         <w:rPr>
-          <w:color w:val="0000ff"/>
-          <w:u w:color="0000ff"/>
+          <w:color w:val="0000FF"/>
+          <w:u w:color="0000FF"/>
         </w:rPr>
       </w:pPr>
     </w:p>
     <w:p>
       <w:pPr>
-        <w:pStyle w:val="Body A"/>
+        <w:pStyle w:val="BodyA"/>
         <w:widowControl w:val="0"/>
         <w:spacing w:line="240" w:lineRule="auto"/>
         <w:ind w:left="108" w:hanging="108"/>
         <w:jc w:val="both"/>
         <w:rPr>
-          <w:color w:val="0000ff"/>
-          <w:u w:color="0000ff"/>
+          <w:color w:val="0000FF"/>
+          <w:u w:color="0000FF"/>
         </w:rPr>
       </w:pPr>
     </w:p>
     <w:tbl>
       <w:tblPr>
         <w:tblW w:w="8880" w:type="dxa"/>
-        <w:jc w:val="left"/>
         <w:tblInd w:w="216" w:type="dxa"/>
         <w:tblBorders>
-          <w:top w:val="single" w:color="ffffff" w:sz="8" w:space="0" w:shadow="0" w:frame="0"/>
-          <w:left w:val="single" w:color="ffffff" w:sz="8" w:space="0" w:shadow="0" w:frame="0"/>
-          <w:bottom w:val="single" w:color="ffffff" w:sz="8" w:space="0" w:shadow="0" w:frame="0"/>
-          <w:right w:val="single" w:color="ffffff" w:sz="8" w:space="0" w:shadow="0" w:frame="0"/>
-          <w:insideH w:val="single" w:color="ffffff" w:sz="8" w:space="0" w:shadow="0" w:frame="0"/>
-          <w:insideV w:val="single" w:color="ffffff" w:sz="8" w:space="0" w:shadow="0" w:frame="0"/>
+          <w:top w:val="single" w:sz="8" w:space="0" w:color="FFFFFF"/>
+          <w:left w:val="single" w:sz="8" w:space="0" w:color="FFFFFF"/>
+          <w:bottom w:val="single" w:sz="8" w:space="0" w:color="FFFFFF"/>
+          <w:right w:val="single" w:sz="8" w:space="0" w:color="FFFFFF"/>
+          <w:insideH w:val="single" w:sz="8" w:space="0" w:color="FFFFFF"/>
+          <w:insideV w:val="single" w:sz="8" w:space="0" w:color="FFFFFF"/>
         </w:tblBorders>
-        <w:shd w:val="clear" w:color="auto" w:fill="ced7e7"/>
+        <w:shd w:val="clear" w:color="auto" w:fill="CED7E7"/>
         <w:tblLayout w:type="fixed"/>
+        <w:tblLook w:val="04A0" w:firstRow="1" w:lastRow="0" w:firstColumn="1" w:lastColumn="0" w:noHBand="0" w:noVBand="1"/>
       </w:tblPr>
       <w:tblGrid>
         <w:gridCol w:w="2235"/>
         <w:gridCol w:w="6645"/>
       </w:tblGrid>
       <w:tr>
-        <w:tblPrEx>
-          <w:shd w:val="clear" w:color="auto" w:fill="ced7e7"/>
-        </w:tblPrEx>
         <w:trPr>
-          <w:trHeight w:val="2065" w:hRule="atLeast"/>
+          <w:trHeight w:val="2065"/>
         </w:trPr>
         <w:tc>
           <w:tcPr>
-            <w:tcW w:type="dxa" w:w="2235"/>
+            <w:tcW w:w="2235" w:type="dxa"/>
             <w:tcBorders>
-              <w:top w:val="single" w:color="000000" w:sz="8" w:space="0" w:shadow="0" w:frame="0"/>
-              <w:left w:val="single" w:color="000000" w:sz="8" w:space="0" w:shadow="0" w:frame="0"/>
-              <w:bottom w:val="single" w:color="000000" w:sz="6" w:space="0" w:shadow="0" w:frame="0"/>
-              <w:right w:val="single" w:color="000000" w:sz="6" w:space="0" w:shadow="0" w:frame="0"/>
+              <w:top w:val="single" w:sz="8" w:space="0" w:color="000000"/>
+              <w:left w:val="single" w:sz="8" w:space="0" w:color="000000"/>
+              <w:bottom w:val="single" w:sz="6" w:space="0" w:color="000000"/>
+              <w:right w:val="single" w:sz="6" w:space="0" w:color="000000"/>
             </w:tcBorders>
             <w:shd w:val="clear" w:color="auto" w:fill="auto"/>
             <w:tcMar>
-              <w:top w:type="dxa" w:w="80"/>
-              <w:left w:type="dxa" w:w="80"/>
-              <w:bottom w:type="dxa" w:w="80"/>
-              <w:right w:type="dxa" w:w="80"/>
+              <w:top w:w="80" w:type="dxa"/>
+              <w:left w:w="80" w:type="dxa"/>
+              <w:bottom w:w="80" w:type="dxa"/>
+              <w:right w:w="80" w:type="dxa"/>
             </w:tcMar>
-            <w:vAlign w:val="top"/>
           </w:tcPr>
           <w:p>
             <w:pPr>
-              <w:pStyle w:val="Body A"/>
+              <w:pStyle w:val="BodyA"/>
             </w:pPr>
             <w:r>
               <w:rPr>
                 <w:sz w:val="18"/>
                 <w:szCs w:val="18"/>
-                <w:rtl w:val="0"/>
-                <w:lang w:val="en-US"/>
-              </w:rPr>
-              <w:t>&lt;Class No. 1&gt;</w:t>
-            </w:r>
+              </w:rPr>
+              <w:t>Customer</w:t>
+            </w:r>
+          </w:p>
+          <w:p>
+            <w:pPr>
+              <w:ind w:firstLine="720"/>
+            </w:pPr>
           </w:p>
         </w:tc>
         <w:tc>
           <w:tcPr>
-            <w:tcW w:type="dxa" w:w="6645"/>
+            <w:tcW w:w="6645" w:type="dxa"/>
             <w:tcBorders>
-              <w:top w:val="single" w:color="000000" w:sz="8" w:space="0" w:shadow="0" w:frame="0"/>
-              <w:left w:val="single" w:color="000000" w:sz="6" w:space="0" w:shadow="0" w:frame="0"/>
-              <w:bottom w:val="single" w:color="000000" w:sz="6" w:space="0" w:shadow="0" w:frame="0"/>
-              <w:right w:val="single" w:color="000000" w:sz="8" w:space="0" w:shadow="0" w:frame="0"/>
+              <w:top w:val="single" w:sz="8" w:space="0" w:color="000000"/>
+              <w:left w:val="single" w:sz="6" w:space="0" w:color="000000"/>
+              <w:bottom w:val="single" w:sz="6" w:space="0" w:color="000000"/>
+              <w:right w:val="single" w:sz="8" w:space="0" w:color="000000"/>
             </w:tcBorders>
             <w:shd w:val="clear" w:color="auto" w:fill="auto"/>
             <w:tcMar>
-              <w:top w:type="dxa" w:w="80"/>
-              <w:left w:type="dxa" w:w="80"/>
-              <w:bottom w:type="dxa" w:w="80"/>
-              <w:right w:type="dxa" w:w="80"/>
+              <w:top w:w="80" w:type="dxa"/>
+              <w:left w:w="80" w:type="dxa"/>
+              <w:bottom w:w="80" w:type="dxa"/>
+              <w:right w:w="80" w:type="dxa"/>
             </w:tcMar>
-            <w:vAlign w:val="top"/>
           </w:tcPr>
           <w:p>
             <w:pPr>
-              <w:pStyle w:val="Body A"/>
+              <w:pStyle w:val="BodyA"/>
+              <w:rPr>
+                <w:color w:val="auto"/>
+                <w:sz w:val="18"/>
+                <w:szCs w:val="18"/>
+                <w:u w:color="0000FF"/>
+              </w:rPr>
             </w:pPr>
             <w:r>
               <w:rPr>
-                <w:color w:val="0000ff"/>
-                <w:sz w:val="18"/>
-                <w:szCs w:val="18"/>
-                <w:u w:color="0000ff"/>
-                <w:rtl w:val="0"/>
-                <w:lang w:val="en-US"/>
-              </w:rPr>
-              <w:t>eClass state</w:t>
+                <w:color w:val="auto"/>
+                <w:sz w:val="18"/>
+                <w:szCs w:val="18"/>
+                <w:u w:color="0000FF"/>
+              </w:rPr>
+              <w:t>Class state:</w:t>
             </w:r>
           </w:p>
           <w:p>
             <w:pPr>
-              <w:pStyle w:val="Body A"/>
-              <w:ind w:left="380" w:hanging="180"/>
+              <w:pStyle w:val="BodyA"/>
+              <w:rPr>
+                <w:color w:val="auto"/>
+                <w:sz w:val="18"/>
+                <w:szCs w:val="18"/>
+                <w:u w:color="0000FF"/>
+              </w:rPr>
             </w:pPr>
             <w:r>
               <w:rPr>
-                <w:color w:val="0000ff"/>
-                <w:sz w:val="18"/>
-                <w:szCs w:val="18"/>
-                <w:u w:color="0000ff"/>
-                <w:rtl w:val="0"/>
-                <w:lang w:val="de-DE"/>
-              </w:rPr>
-              <w:t>·</w:t>
-            </w:r>
-            <w:r>
-              <w:rPr>
-                <w:rFonts w:ascii="Times New Roman" w:hAnsi="Times New Roman"/>
-                <w:color w:val="0000ff"/>
-                <w:sz w:val="14"/>
-                <w:szCs w:val="14"/>
-                <w:u w:color="0000ff"/>
-                <w:rtl w:val="0"/>
-                <w:lang w:val="en-US"/>
-              </w:rPr>
-              <w:t xml:space="preserve">   </w:t>
-            </w:r>
-            <w:r>
-              <w:rPr>
-                <w:color w:val="0000ff"/>
-                <w:sz w:val="18"/>
-                <w:szCs w:val="18"/>
-                <w:u w:color="0000ff"/>
-                <w:rtl w:val="0"/>
-                <w:lang w:val="en-US"/>
-              </w:rPr>
-              <w:t>What information is the class responsible for maintaining?</w:t>
+                <w:color w:val="auto"/>
+                <w:sz w:val="18"/>
+                <w:szCs w:val="18"/>
+                <w:u w:color="0000FF"/>
+              </w:rPr>
+              <w:t xml:space="preserve">    Types his/ her queries into the chat window text box provided</w:t>
             </w:r>
           </w:p>
           <w:p>
             <w:pPr>
-              <w:pStyle w:val="Body A"/>
-              <w:ind w:left="380" w:hanging="180"/>
+              <w:pStyle w:val="BodyA"/>
+              <w:rPr>
+                <w:color w:val="auto"/>
+              </w:rPr>
             </w:pPr>
             <w:r>
               <w:rPr>
-                <w:color w:val="0000ff"/>
-                <w:sz w:val="18"/>
-                <w:szCs w:val="18"/>
-                <w:u w:color="0000ff"/>
-                <w:rtl w:val="0"/>
-                <w:lang w:val="de-DE"/>
-              </w:rPr>
-              <w:t>·</w:t>
-            </w:r>
-            <w:r>
-              <w:rPr>
-                <w:rFonts w:ascii="Times New Roman" w:hAnsi="Times New Roman"/>
-                <w:color w:val="0000ff"/>
-                <w:sz w:val="14"/>
-                <w:szCs w:val="14"/>
-                <w:u w:color="0000ff"/>
-                <w:rtl w:val="0"/>
-                <w:lang w:val="en-US"/>
-              </w:rPr>
-              <w:t xml:space="preserve">   </w:t>
-            </w:r>
-            <w:r>
-              <w:rPr>
-                <w:color w:val="0000ff"/>
-                <w:sz w:val="18"/>
-                <w:szCs w:val="18"/>
-                <w:u w:color="0000ff"/>
-                <w:rtl w:val="0"/>
-                <w:lang w:val="en-US"/>
-              </w:rPr>
-              <w:t>E.g., a printing subsystem might hold the current status of all the printers it controls as well as the queue of print jobs waiting to be printed.</w:t>
+                <w:color w:val="auto"/>
+                <w:sz w:val="18"/>
+                <w:szCs w:val="18"/>
+                <w:u w:color="0000FF"/>
+              </w:rPr>
+              <w:t xml:space="preserve">    Receives response from the bot</w:t>
             </w:r>
           </w:p>
           <w:p>
             <w:pPr>
-              <w:pStyle w:val="Body A"/>
+              <w:pStyle w:val="BodyA"/>
+              <w:rPr>
+                <w:color w:val="auto"/>
+              </w:rPr>
             </w:pPr>
             <w:r>
               <w:rPr>
-                <w:color w:val="0000ff"/>
-                <w:sz w:val="18"/>
-                <w:szCs w:val="18"/>
-                <w:u w:color="0000ff"/>
-                <w:rtl w:val="0"/>
-                <w:lang w:val="en-US"/>
-              </w:rPr>
-              <w:t>Class behavior</w:t>
+                <w:color w:val="auto"/>
+                <w:sz w:val="18"/>
+                <w:szCs w:val="18"/>
+                <w:u w:color="0000FF"/>
+              </w:rPr>
+              <w:t>Class behavior:</w:t>
             </w:r>
           </w:p>
           <w:p>
             <w:pPr>
-              <w:pStyle w:val="Body A"/>
-              <w:ind w:left="380" w:hanging="180"/>
+              <w:pStyle w:val="BodyA"/>
+              <w:rPr>
+                <w:color w:val="auto"/>
+                <w:sz w:val="18"/>
+                <w:szCs w:val="18"/>
+                <w:u w:color="0000FF"/>
+                <w:lang w:val="de-DE"/>
+              </w:rPr>
             </w:pPr>
             <w:r>
               <w:rPr>
-                <w:color w:val="0000ff"/>
-                <w:sz w:val="18"/>
-                <w:szCs w:val="18"/>
-                <w:u w:color="0000ff"/>
-                <w:rtl w:val="0"/>
-                <w:lang w:val="de-DE"/>
-              </w:rPr>
-              <w:t>·</w:t>
-            </w:r>
-            <w:r>
-              <w:rPr>
-                <w:rFonts w:ascii="Times New Roman" w:hAnsi="Times New Roman"/>
-                <w:color w:val="0000ff"/>
-                <w:sz w:val="14"/>
-                <w:szCs w:val="14"/>
-                <w:u w:color="0000ff"/>
-                <w:rtl w:val="0"/>
-                <w:lang w:val="en-US"/>
-              </w:rPr>
-              <w:t xml:space="preserve">   </w:t>
-            </w:r>
-            <w:r>
-              <w:rPr>
-                <w:color w:val="0000ff"/>
-                <w:sz w:val="18"/>
-                <w:szCs w:val="18"/>
-                <w:u w:color="0000ff"/>
-                <w:rtl w:val="0"/>
-                <w:lang w:val="en-US"/>
-              </w:rPr>
-              <w:t>What methods does the class implement?</w:t>
+                <w:color w:val="auto"/>
+                <w:sz w:val="18"/>
+                <w:szCs w:val="18"/>
+                <w:u w:color="0000FF"/>
+                <w:lang w:val="de-DE"/>
+              </w:rPr>
+              <w:t xml:space="preserve">    </w:t>
+            </w:r>
+            <w:proofErr w:type="spellStart"/>
+            <w:r>
+              <w:rPr>
+                <w:color w:val="auto"/>
+                <w:sz w:val="18"/>
+                <w:szCs w:val="18"/>
+                <w:u w:color="0000FF"/>
+                <w:lang w:val="de-DE"/>
+              </w:rPr>
+              <w:t>Thinks</w:t>
+            </w:r>
+            <w:proofErr w:type="spellEnd"/>
+            <w:r>
+              <w:rPr>
+                <w:color w:val="auto"/>
+                <w:sz w:val="18"/>
+                <w:szCs w:val="18"/>
+                <w:u w:color="0000FF"/>
+                <w:lang w:val="de-DE"/>
+              </w:rPr>
+              <w:t xml:space="preserve"> </w:t>
+            </w:r>
+            <w:proofErr w:type="spellStart"/>
+            <w:r>
+              <w:rPr>
+                <w:color w:val="auto"/>
+                <w:sz w:val="18"/>
+                <w:szCs w:val="18"/>
+                <w:u w:color="0000FF"/>
+                <w:lang w:val="de-DE"/>
+              </w:rPr>
+              <w:t>of</w:t>
+            </w:r>
+            <w:proofErr w:type="spellEnd"/>
+            <w:r>
+              <w:rPr>
+                <w:color w:val="auto"/>
+                <w:sz w:val="18"/>
+                <w:szCs w:val="18"/>
+                <w:u w:color="0000FF"/>
+                <w:lang w:val="de-DE"/>
+              </w:rPr>
+              <w:t xml:space="preserve"> </w:t>
+            </w:r>
+            <w:proofErr w:type="spellStart"/>
+            <w:r>
+              <w:rPr>
+                <w:color w:val="auto"/>
+                <w:sz w:val="18"/>
+                <w:szCs w:val="18"/>
+                <w:u w:color="0000FF"/>
+                <w:lang w:val="de-DE"/>
+              </w:rPr>
+              <w:t>query</w:t>
+            </w:r>
+            <w:proofErr w:type="spellEnd"/>
+            <w:r>
+              <w:rPr>
+                <w:color w:val="auto"/>
+                <w:sz w:val="18"/>
+                <w:szCs w:val="18"/>
+                <w:u w:color="0000FF"/>
+                <w:lang w:val="de-DE"/>
+              </w:rPr>
+              <w:t>.</w:t>
             </w:r>
           </w:p>
           <w:p>
             <w:pPr>
-              <w:pStyle w:val="Body A"/>
+              <w:pStyle w:val="BodyA"/>
+              <w:rPr>
+                <w:color w:val="auto"/>
+              </w:rPr>
+            </w:pPr>
+            <w:r>
+              <w:rPr>
+                <w:color w:val="auto"/>
+                <w:sz w:val="18"/>
+                <w:szCs w:val="18"/>
+                <w:u w:color="0000FF"/>
+                <w:lang w:val="de-DE"/>
+              </w:rPr>
+              <w:t xml:space="preserve">    </w:t>
+            </w:r>
+            <w:proofErr w:type="spellStart"/>
+            <w:r>
+              <w:rPr>
+                <w:color w:val="auto"/>
+                <w:sz w:val="18"/>
+                <w:szCs w:val="18"/>
+                <w:u w:color="0000FF"/>
+                <w:lang w:val="de-DE"/>
+              </w:rPr>
+              <w:t>Inputes</w:t>
+            </w:r>
+            <w:proofErr w:type="spellEnd"/>
+            <w:r>
+              <w:rPr>
+                <w:color w:val="auto"/>
+                <w:sz w:val="18"/>
+                <w:szCs w:val="18"/>
+                <w:u w:color="0000FF"/>
+                <w:lang w:val="de-DE"/>
+              </w:rPr>
+              <w:t xml:space="preserve"> </w:t>
+            </w:r>
+            <w:proofErr w:type="spellStart"/>
+            <w:r>
+              <w:rPr>
+                <w:color w:val="auto"/>
+                <w:sz w:val="18"/>
+                <w:szCs w:val="18"/>
+                <w:u w:color="0000FF"/>
+                <w:lang w:val="de-DE"/>
+              </w:rPr>
+              <w:t>it</w:t>
+            </w:r>
+            <w:proofErr w:type="spellEnd"/>
+          </w:p>
+          <w:p>
+            <w:pPr>
+              <w:pStyle w:val="BodyA"/>
               <w:ind w:left="380" w:hanging="180"/>
+              <w:rPr>
+                <w:color w:val="auto"/>
+              </w:rPr>
             </w:pPr>
-            <w:r>
-              <w:rPr>
-                <w:color w:val="0000ff"/>
-                <w:sz w:val="18"/>
-                <w:szCs w:val="18"/>
-                <w:u w:color="0000ff"/>
-                <w:rtl w:val="0"/>
-                <w:lang w:val="de-DE"/>
-              </w:rPr>
-              <w:t>·</w:t>
-            </w:r>
-            <w:r>
-              <w:rPr>
-                <w:rFonts w:ascii="Times New Roman" w:hAnsi="Times New Roman"/>
-                <w:color w:val="0000ff"/>
-                <w:sz w:val="14"/>
-                <w:szCs w:val="14"/>
-                <w:u w:color="0000ff"/>
-                <w:rtl w:val="0"/>
-                <w:lang w:val="en-US"/>
-              </w:rPr>
-              <w:t xml:space="preserve">   </w:t>
-            </w:r>
-            <w:r>
-              <w:rPr>
-                <w:color w:val="0000ff"/>
-                <w:sz w:val="18"/>
-                <w:szCs w:val="18"/>
-                <w:u w:color="0000ff"/>
-                <w:rtl w:val="0"/>
-                <w:lang w:val="en-US"/>
-              </w:rPr>
-              <w:t>E.g., classes related to the printing subsystem might support the queuing up of new jobs, estimating the time until a given job completes, or emailing status information at the end of a job.</w:t>
-            </w:r>
           </w:p>
         </w:tc>
       </w:tr>
       <w:tr>
-        <w:tblPrEx>
-          <w:shd w:val="clear" w:color="auto" w:fill="ced7e7"/>
-        </w:tblPrEx>
         <w:trPr>
-          <w:trHeight w:val="1141" w:hRule="atLeast"/>
+          <w:trHeight w:val="1141"/>
         </w:trPr>
         <w:tc>
           <w:tcPr>
-            <w:tcW w:type="dxa" w:w="2235"/>
+            <w:tcW w:w="2235" w:type="dxa"/>
             <w:tcBorders>
-              <w:top w:val="single" w:color="000000" w:sz="6" w:space="0" w:shadow="0" w:frame="0"/>
-              <w:left w:val="single" w:color="000000" w:sz="8" w:space="0" w:shadow="0" w:frame="0"/>
-              <w:bottom w:val="single" w:color="000000" w:sz="6" w:space="0" w:shadow="0" w:frame="0"/>
-              <w:right w:val="single" w:color="000000" w:sz="6" w:space="0" w:shadow="0" w:frame="0"/>
+              <w:top w:val="single" w:sz="6" w:space="0" w:color="000000"/>
+              <w:left w:val="single" w:sz="8" w:space="0" w:color="000000"/>
+              <w:bottom w:val="single" w:sz="6" w:space="0" w:color="000000"/>
+              <w:right w:val="single" w:sz="6" w:space="0" w:color="000000"/>
             </w:tcBorders>
             <w:shd w:val="clear" w:color="auto" w:fill="auto"/>
             <w:tcMar>
-              <w:top w:type="dxa" w:w="80"/>
-              <w:left w:type="dxa" w:w="80"/>
-              <w:bottom w:type="dxa" w:w="80"/>
-              <w:right w:type="dxa" w:w="80"/>
+              <w:top w:w="80" w:type="dxa"/>
+              <w:left w:w="80" w:type="dxa"/>
+              <w:bottom w:w="80" w:type="dxa"/>
+              <w:right w:w="80" w:type="dxa"/>
             </w:tcMar>
-            <w:vAlign w:val="top"/>
           </w:tcPr>
           <w:p>
             <w:pPr>
-              <w:pStyle w:val="Body A"/>
+              <w:pStyle w:val="BodyA"/>
             </w:pPr>
             <w:r>
               <w:rPr>
                 <w:sz w:val="18"/>
                 <w:szCs w:val="18"/>
-                <w:rtl w:val="0"/>
-                <w:lang w:val="en-US"/>
-              </w:rPr>
-              <w:t>&lt;Class No. 2&gt;</w:t>
-            </w:r>
+              </w:rPr>
+              <w:t>Chat window</w:t>
+            </w:r>
+            <w:bookmarkStart w:id="1" w:name="_GoBack"/>
+            <w:bookmarkEnd w:id="1"/>
           </w:p>
         </w:tc>
         <w:tc>
           <w:tcPr>
-            <w:tcW w:type="dxa" w:w="6645"/>
+            <w:tcW w:w="6645" w:type="dxa"/>
             <w:tcBorders>
-              <w:top w:val="single" w:color="000000" w:sz="6" w:space="0" w:shadow="0" w:frame="0"/>
-              <w:left w:val="single" w:color="000000" w:sz="6" w:space="0" w:shadow="0" w:frame="0"/>
-              <w:bottom w:val="single" w:color="000000" w:sz="6" w:space="0" w:shadow="0" w:frame="0"/>
-              <w:right w:val="single" w:color="000000" w:sz="8" w:space="0" w:shadow="0" w:frame="0"/>
+              <w:top w:val="single" w:sz="6" w:space="0" w:color="000000"/>
+              <w:left w:val="single" w:sz="6" w:space="0" w:color="000000"/>
+              <w:bottom w:val="single" w:sz="6" w:space="0" w:color="000000"/>
+              <w:right w:val="single" w:sz="8" w:space="0" w:color="000000"/>
             </w:tcBorders>
             <w:shd w:val="clear" w:color="auto" w:fill="auto"/>
             <w:tcMar>
-              <w:top w:type="dxa" w:w="80"/>
-              <w:left w:type="dxa" w:w="80"/>
-              <w:bottom w:type="dxa" w:w="80"/>
-              <w:right w:type="dxa" w:w="80"/>
+              <w:top w:w="80" w:type="dxa"/>
+              <w:left w:w="80" w:type="dxa"/>
+              <w:bottom w:w="80" w:type="dxa"/>
+              <w:right w:w="80" w:type="dxa"/>
             </w:tcMar>
-            <w:vAlign w:val="top"/>
           </w:tcPr>
           <w:p>
             <w:pPr>
-              <w:pStyle w:val="Body A"/>
+              <w:pStyle w:val="BodyA"/>
+              <w:rPr>
+                <w:color w:val="auto"/>
+                <w:sz w:val="18"/>
+                <w:szCs w:val="18"/>
+              </w:rPr>
             </w:pPr>
             <w:r>
               <w:rPr>
-                <w:color w:val="0000ff"/>
-                <w:sz w:val="18"/>
-                <w:szCs w:val="18"/>
-                <w:u w:color="0000ff"/>
-                <w:rtl w:val="0"/>
-                <w:lang w:val="de-DE"/>
-              </w:rPr>
-              <w:t>Class state</w:t>
+                <w:color w:val="auto"/>
+                <w:sz w:val="18"/>
+                <w:szCs w:val="18"/>
+                <w:u w:color="0000FF"/>
+                <w:lang w:val="de-DE"/>
+              </w:rPr>
+              <w:t xml:space="preserve">Class </w:t>
+            </w:r>
+            <w:proofErr w:type="spellStart"/>
+            <w:r>
+              <w:rPr>
+                <w:color w:val="auto"/>
+                <w:sz w:val="18"/>
+                <w:szCs w:val="18"/>
+                <w:u w:color="0000FF"/>
+                <w:lang w:val="de-DE"/>
+              </w:rPr>
+              <w:t>state</w:t>
+            </w:r>
+            <w:proofErr w:type="spellEnd"/>
+            <w:r>
+              <w:rPr>
+                <w:color w:val="auto"/>
+                <w:sz w:val="18"/>
+                <w:szCs w:val="18"/>
+                <w:u w:color="0000FF"/>
+                <w:lang w:val="de-DE"/>
+              </w:rPr>
+              <w:t>:</w:t>
             </w:r>
           </w:p>
           <w:p>
             <w:pPr>
-              <w:pStyle w:val="Body A"/>
-              <w:ind w:left="380" w:hanging="180"/>
+              <w:pStyle w:val="BodyA"/>
+              <w:rPr>
+                <w:color w:val="auto"/>
+                <w:sz w:val="18"/>
+                <w:szCs w:val="18"/>
+              </w:rPr>
             </w:pPr>
             <w:r>
               <w:rPr>
-                <w:color w:val="0000ff"/>
-                <w:sz w:val="18"/>
-                <w:szCs w:val="18"/>
-                <w:u w:color="0000ff"/>
-                <w:rtl w:val="0"/>
-                <w:lang w:val="de-DE"/>
-              </w:rPr>
-              <w:t>·</w:t>
-            </w:r>
-            <w:r>
-              <w:rPr>
-                <w:rFonts w:ascii="Times New Roman" w:hAnsi="Times New Roman"/>
-                <w:color w:val="0000ff"/>
-                <w:sz w:val="14"/>
-                <w:szCs w:val="14"/>
-                <w:u w:color="0000ff"/>
-                <w:rtl w:val="0"/>
-                <w:lang w:val="en-US"/>
-              </w:rPr>
-              <w:t xml:space="preserve">   </w:t>
-            </w:r>
-            <w:r>
-              <w:rPr>
-                <w:color w:val="0000ff"/>
-                <w:sz w:val="18"/>
-                <w:szCs w:val="18"/>
-                <w:u w:color="0000ff"/>
-                <w:rtl w:val="0"/>
-                <w:lang w:val="en-US"/>
-              </w:rPr>
-              <w:t>What information is the class responsible for maintaining?</w:t>
+                <w:color w:val="auto"/>
+                <w:sz w:val="18"/>
+                <w:szCs w:val="18"/>
+              </w:rPr>
+              <w:t xml:space="preserve">    Acts as a middle man between the customer and the database</w:t>
             </w:r>
           </w:p>
           <w:p>
             <w:pPr>
-              <w:pStyle w:val="Body A"/>
+              <w:pStyle w:val="BodyA"/>
+              <w:rPr>
+                <w:color w:val="auto"/>
+                <w:sz w:val="18"/>
+                <w:szCs w:val="18"/>
+              </w:rPr>
             </w:pPr>
             <w:r>
               <w:rPr>
-                <w:color w:val="0000ff"/>
-                <w:sz w:val="18"/>
-                <w:szCs w:val="18"/>
-                <w:u w:color="0000ff"/>
-                <w:rtl w:val="0"/>
-                <w:lang w:val="en-US"/>
-              </w:rPr>
-              <w:t>Class behavior</w:t>
+                <w:color w:val="auto"/>
+                <w:sz w:val="18"/>
+                <w:szCs w:val="18"/>
+              </w:rPr>
+              <w:t xml:space="preserve">    Sends the query from customer to database</w:t>
             </w:r>
           </w:p>
           <w:p>
             <w:pPr>
-              <w:pStyle w:val="Body A"/>
-              <w:ind w:left="380" w:hanging="180"/>
+              <w:pStyle w:val="BodyA"/>
+              <w:rPr>
+                <w:color w:val="auto"/>
+                <w:sz w:val="18"/>
+                <w:szCs w:val="18"/>
+              </w:rPr>
             </w:pPr>
             <w:r>
               <w:rPr>
-                <w:color w:val="0000ff"/>
-                <w:sz w:val="18"/>
-                <w:szCs w:val="18"/>
-                <w:u w:color="0000ff"/>
-                <w:rtl w:val="0"/>
-                <w:lang w:val="de-DE"/>
-              </w:rPr>
-              <w:t>·</w:t>
-            </w:r>
-            <w:r>
-              <w:rPr>
-                <w:rFonts w:ascii="Times New Roman" w:hAnsi="Times New Roman"/>
-                <w:color w:val="0000ff"/>
-                <w:sz w:val="14"/>
-                <w:szCs w:val="14"/>
-                <w:u w:color="0000ff"/>
-                <w:rtl w:val="0"/>
-                <w:lang w:val="en-US"/>
-              </w:rPr>
-              <w:t xml:space="preserve">   </w:t>
-            </w:r>
-            <w:r>
-              <w:rPr>
-                <w:color w:val="0000ff"/>
-                <w:sz w:val="18"/>
-                <w:szCs w:val="18"/>
-                <w:u w:color="0000ff"/>
-                <w:rtl w:val="0"/>
-                <w:lang w:val="en-US"/>
-              </w:rPr>
-              <w:t>What methods does the class implement?</w:t>
+                <w:color w:val="auto"/>
+                <w:sz w:val="18"/>
+                <w:szCs w:val="18"/>
+              </w:rPr>
+              <w:t xml:space="preserve">    Gets response from database and displays to customer</w:t>
             </w:r>
           </w:p>
           <w:p>
             <w:pPr>
-              <w:pStyle w:val="Body A"/>
-              <w:ind w:left="380" w:firstLine="0"/>
+              <w:pStyle w:val="BodyA"/>
+              <w:rPr>
+                <w:color w:val="auto"/>
+                <w:sz w:val="18"/>
+                <w:szCs w:val="18"/>
+                <w:u w:color="0000FF"/>
+              </w:rPr>
             </w:pPr>
             <w:r>
               <w:rPr>
-                <w:color w:val="0000ff"/>
-                <w:sz w:val="18"/>
-                <w:szCs w:val="18"/>
-                <w:u w:color="0000ff"/>
-                <w:rtl w:val="0"/>
-                <w:lang w:val="en-US"/>
-              </w:rPr>
-              <w:t xml:space="preserve"> </w:t>
+                <w:color w:val="auto"/>
+                <w:sz w:val="18"/>
+                <w:szCs w:val="18"/>
+                <w:u w:color="0000FF"/>
+              </w:rPr>
+              <w:t>Class behavior:</w:t>
+            </w:r>
+          </w:p>
+          <w:p>
+            <w:pPr>
+              <w:pStyle w:val="BodyA"/>
+              <w:rPr>
+                <w:color w:val="auto"/>
+                <w:sz w:val="18"/>
+                <w:szCs w:val="18"/>
+                <w:u w:color="0000FF"/>
+              </w:rPr>
+            </w:pPr>
+            <w:r>
+              <w:rPr>
+                <w:color w:val="auto"/>
+                <w:sz w:val="18"/>
+                <w:szCs w:val="18"/>
+                <w:u w:color="0000FF"/>
+              </w:rPr>
+              <w:t xml:space="preserve">    </w:t>
+            </w:r>
+            <w:proofErr w:type="gramStart"/>
+            <w:r>
+              <w:rPr>
+                <w:color w:val="auto"/>
+                <w:sz w:val="18"/>
+                <w:szCs w:val="18"/>
+                <w:u w:color="0000FF"/>
+              </w:rPr>
+              <w:t>Input(</w:t>
+            </w:r>
+            <w:proofErr w:type="gramEnd"/>
+            <w:r>
+              <w:rPr>
+                <w:color w:val="auto"/>
+                <w:sz w:val="18"/>
+                <w:szCs w:val="18"/>
+                <w:u w:color="0000FF"/>
+              </w:rPr>
+              <w:t>): Gets query from customer</w:t>
+            </w:r>
+          </w:p>
+          <w:p>
+            <w:pPr>
+              <w:pStyle w:val="BodyA"/>
+              <w:rPr>
+                <w:color w:val="auto"/>
+                <w:sz w:val="18"/>
+                <w:szCs w:val="18"/>
+                <w:u w:color="0000FF"/>
+              </w:rPr>
+            </w:pPr>
+            <w:r>
+              <w:rPr>
+                <w:color w:val="auto"/>
+                <w:sz w:val="18"/>
+                <w:szCs w:val="18"/>
+                <w:u w:color="0000FF"/>
+              </w:rPr>
+              <w:t xml:space="preserve">    </w:t>
+            </w:r>
+            <w:proofErr w:type="gramStart"/>
+            <w:r>
+              <w:rPr>
+                <w:color w:val="auto"/>
+                <w:sz w:val="18"/>
+                <w:szCs w:val="18"/>
+                <w:u w:color="0000FF"/>
+              </w:rPr>
+              <w:t>Display(</w:t>
+            </w:r>
+            <w:proofErr w:type="gramEnd"/>
+            <w:r>
+              <w:rPr>
+                <w:color w:val="auto"/>
+                <w:sz w:val="18"/>
+                <w:szCs w:val="18"/>
+                <w:u w:color="0000FF"/>
+              </w:rPr>
+              <w:t>): Displays whatever is sent</w:t>
+            </w:r>
+          </w:p>
+          <w:p>
+            <w:pPr>
+              <w:pStyle w:val="BodyA"/>
+              <w:rPr>
+                <w:color w:val="auto"/>
+                <w:sz w:val="18"/>
+                <w:szCs w:val="18"/>
+              </w:rPr>
+            </w:pPr>
+            <w:r>
+              <w:rPr>
+                <w:color w:val="auto"/>
+                <w:sz w:val="18"/>
+                <w:szCs w:val="18"/>
+                <w:u w:color="0000FF"/>
+              </w:rPr>
+              <w:t xml:space="preserve">    </w:t>
+            </w:r>
+            <w:proofErr w:type="gramStart"/>
+            <w:r>
+              <w:rPr>
+                <w:color w:val="auto"/>
+                <w:sz w:val="18"/>
+                <w:szCs w:val="18"/>
+                <w:u w:color="0000FF"/>
+              </w:rPr>
+              <w:t>Retrieve(</w:t>
+            </w:r>
+            <w:proofErr w:type="gramEnd"/>
+            <w:r>
+              <w:rPr>
+                <w:color w:val="auto"/>
+                <w:sz w:val="18"/>
+                <w:szCs w:val="18"/>
+                <w:u w:color="0000FF"/>
+              </w:rPr>
+              <w:t>): Retrieves response from database</w:t>
             </w:r>
           </w:p>
         </w:tc>
       </w:tr>
       <w:tr>
-        <w:tblPrEx>
-          <w:shd w:val="clear" w:color="auto" w:fill="ced7e7"/>
-        </w:tblPrEx>
         <w:trPr>
-          <w:trHeight w:val="914" w:hRule="atLeast"/>
+          <w:trHeight w:val="914"/>
         </w:trPr>
         <w:tc>
           <w:tcPr>
-            <w:tcW w:type="dxa" w:w="2235"/>
+            <w:tcW w:w="2235" w:type="dxa"/>
             <w:tcBorders>
-              <w:top w:val="single" w:color="000000" w:sz="6" w:space="0" w:shadow="0" w:frame="0"/>
-              <w:left w:val="single" w:color="000000" w:sz="8" w:space="0" w:shadow="0" w:frame="0"/>
-              <w:bottom w:val="single" w:color="000000" w:sz="8" w:space="0" w:shadow="0" w:frame="0"/>
-              <w:right w:val="single" w:color="000000" w:sz="6" w:space="0" w:shadow="0" w:frame="0"/>
+              <w:top w:val="single" w:sz="6" w:space="0" w:color="000000"/>
+              <w:left w:val="single" w:sz="8" w:space="0" w:color="000000"/>
+              <w:bottom w:val="single" w:sz="8" w:space="0" w:color="000000"/>
+              <w:right w:val="single" w:sz="6" w:space="0" w:color="000000"/>
             </w:tcBorders>
             <w:shd w:val="clear" w:color="auto" w:fill="auto"/>
             <w:tcMar>
-              <w:top w:type="dxa" w:w="80"/>
-              <w:left w:type="dxa" w:w="80"/>
-              <w:bottom w:type="dxa" w:w="80"/>
-              <w:right w:type="dxa" w:w="80"/>
+              <w:top w:w="80" w:type="dxa"/>
+              <w:left w:w="80" w:type="dxa"/>
+              <w:bottom w:w="80" w:type="dxa"/>
+              <w:right w:w="80" w:type="dxa"/>
             </w:tcMar>
-            <w:vAlign w:val="top"/>
           </w:tcPr>
           <w:p>
             <w:pPr>
-              <w:pStyle w:val="Body A"/>
+              <w:pStyle w:val="BodyA"/>
+              <w:widowControl w:val="0"/>
+              <w:rPr>
+                <w:color w:val="auto"/>
+              </w:rPr>
             </w:pPr>
             <w:r>
               <w:rPr>
-                <w:color w:val="0000ff"/>
-                <w:sz w:val="18"/>
-                <w:szCs w:val="18"/>
-                <w:u w:color="0000ff"/>
-                <w:rtl w:val="0"/>
-                <w:lang w:val="en-US"/>
-              </w:rPr>
-              <w:t>&lt;Class No. 3&gt;</w:t>
-            </w:r>
-          </w:p>
-          <w:p>
-            <w:pPr>
-              <w:pStyle w:val="Body A"/>
-              <w:widowControl w:val="0"/>
-            </w:pPr>
-            <w:r>
-              <w:rPr>
-                <w:color w:val="0000ff"/>
-                <w:sz w:val="18"/>
-                <w:szCs w:val="18"/>
-                <w:u w:color="0000ff"/>
-                <w:rtl w:val="0"/>
-                <w:lang w:val="en-US"/>
-              </w:rPr>
-              <w:t>add more rows as needed.</w:t>
+                <w:color w:val="auto"/>
+                <w:sz w:val="18"/>
+                <w:szCs w:val="18"/>
+                <w:u w:color="0000FF"/>
+              </w:rPr>
+              <w:t>Database</w:t>
             </w:r>
           </w:p>
         </w:tc>
         <w:tc>
           <w:tcPr>
-            <w:tcW w:type="dxa" w:w="6645"/>
+            <w:tcW w:w="6645" w:type="dxa"/>
             <w:tcBorders>
-              <w:top w:val="single" w:color="000000" w:sz="6" w:space="0" w:shadow="0" w:frame="0"/>
-              <w:left w:val="single" w:color="000000" w:sz="6" w:space="0" w:shadow="0" w:frame="0"/>
-              <w:bottom w:val="single" w:color="000000" w:sz="8" w:space="0" w:shadow="0" w:frame="0"/>
-              <w:right w:val="single" w:color="000000" w:sz="8" w:space="0" w:shadow="0" w:frame="0"/>
+              <w:top w:val="single" w:sz="6" w:space="0" w:color="000000"/>
+              <w:left w:val="single" w:sz="6" w:space="0" w:color="000000"/>
+              <w:bottom w:val="single" w:sz="8" w:space="0" w:color="000000"/>
+              <w:right w:val="single" w:sz="8" w:space="0" w:color="000000"/>
             </w:tcBorders>
             <w:shd w:val="clear" w:color="auto" w:fill="auto"/>
             <w:tcMar>
-              <w:top w:type="dxa" w:w="80"/>
-              <w:left w:type="dxa" w:w="80"/>
-              <w:bottom w:type="dxa" w:w="80"/>
-              <w:right w:type="dxa" w:w="80"/>
+              <w:top w:w="80" w:type="dxa"/>
+              <w:left w:w="80" w:type="dxa"/>
+              <w:bottom w:w="80" w:type="dxa"/>
+              <w:right w:w="80" w:type="dxa"/>
             </w:tcMar>
-            <w:vAlign w:val="top"/>
           </w:tcPr>
           <w:p>
             <w:pPr>
-              <w:pStyle w:val="Body A"/>
+              <w:pStyle w:val="BodyA"/>
+              <w:rPr>
+                <w:color w:val="auto"/>
+                <w:sz w:val="18"/>
+                <w:szCs w:val="18"/>
+              </w:rPr>
             </w:pPr>
             <w:r>
               <w:rPr>
-                <w:color w:val="0000ff"/>
-                <w:sz w:val="18"/>
-                <w:szCs w:val="18"/>
-                <w:u w:color="0000ff"/>
-                <w:rtl w:val="0"/>
-                <w:lang w:val="de-DE"/>
-              </w:rPr>
-              <w:t>Class state</w:t>
+                <w:color w:val="auto"/>
+                <w:sz w:val="18"/>
+                <w:szCs w:val="18"/>
+                <w:u w:color="0000FF"/>
+                <w:lang w:val="de-DE"/>
+              </w:rPr>
+              <w:t xml:space="preserve">Class </w:t>
+            </w:r>
+            <w:proofErr w:type="spellStart"/>
+            <w:r>
+              <w:rPr>
+                <w:color w:val="auto"/>
+                <w:sz w:val="18"/>
+                <w:szCs w:val="18"/>
+                <w:u w:color="0000FF"/>
+                <w:lang w:val="de-DE"/>
+              </w:rPr>
+              <w:t>state</w:t>
+            </w:r>
+            <w:proofErr w:type="spellEnd"/>
+            <w:r>
+              <w:rPr>
+                <w:color w:val="auto"/>
+                <w:sz w:val="18"/>
+                <w:szCs w:val="18"/>
+                <w:u w:color="0000FF"/>
+                <w:lang w:val="de-DE"/>
+              </w:rPr>
+              <w:t>:</w:t>
             </w:r>
           </w:p>
           <w:p>
             <w:pPr>
-              <w:pStyle w:val="Body A"/>
-              <w:ind w:left="380" w:hanging="180"/>
+              <w:pStyle w:val="BodyA"/>
+              <w:rPr>
+                <w:color w:val="auto"/>
+                <w:sz w:val="18"/>
+                <w:szCs w:val="18"/>
+                <w:u w:color="0000FF"/>
+                <w:lang w:val="de-DE"/>
+              </w:rPr>
             </w:pPr>
             <w:r>
               <w:rPr>
-                <w:color w:val="0000ff"/>
-                <w:sz w:val="18"/>
-                <w:szCs w:val="18"/>
-                <w:u w:color="0000ff"/>
-                <w:rtl w:val="0"/>
-                <w:lang w:val="de-DE"/>
-              </w:rPr>
-              <w:t>·</w:t>
-            </w:r>
-            <w:r>
-              <w:rPr>
-                <w:rFonts w:ascii="Times New Roman" w:hAnsi="Times New Roman"/>
-                <w:color w:val="0000ff"/>
-                <w:sz w:val="14"/>
-                <w:szCs w:val="14"/>
-                <w:u w:color="0000ff"/>
-                <w:rtl w:val="0"/>
-                <w:lang w:val="en-US"/>
-              </w:rPr>
-              <w:t xml:space="preserve">   </w:t>
-            </w:r>
-            <w:r>
-              <w:rPr>
-                <w:color w:val="0000ff"/>
-                <w:sz w:val="18"/>
-                <w:szCs w:val="18"/>
-                <w:u w:color="0000ff"/>
-                <w:rtl w:val="0"/>
-                <w:lang w:val="en-US"/>
-              </w:rPr>
-              <w:t>Etc.</w:t>
-            </w:r>
+                <w:color w:val="auto"/>
+                <w:sz w:val="18"/>
+                <w:szCs w:val="18"/>
+                <w:u w:color="0000FF"/>
+                <w:lang w:val="de-DE"/>
+              </w:rPr>
+              <w:t xml:space="preserve">    </w:t>
+            </w:r>
+            <w:proofErr w:type="spellStart"/>
+            <w:r>
+              <w:rPr>
+                <w:color w:val="auto"/>
+                <w:sz w:val="18"/>
+                <w:szCs w:val="18"/>
+                <w:u w:color="0000FF"/>
+                <w:lang w:val="de-DE"/>
+              </w:rPr>
+              <w:t>Processes</w:t>
+            </w:r>
+            <w:proofErr w:type="spellEnd"/>
+            <w:r>
+              <w:rPr>
+                <w:color w:val="auto"/>
+                <w:sz w:val="18"/>
+                <w:szCs w:val="18"/>
+                <w:u w:color="0000FF"/>
+                <w:lang w:val="de-DE"/>
+              </w:rPr>
+              <w:t xml:space="preserve"> </w:t>
+            </w:r>
+            <w:proofErr w:type="spellStart"/>
+            <w:r>
+              <w:rPr>
+                <w:color w:val="auto"/>
+                <w:sz w:val="18"/>
+                <w:szCs w:val="18"/>
+                <w:u w:color="0000FF"/>
+                <w:lang w:val="de-DE"/>
+              </w:rPr>
+              <w:t>the</w:t>
+            </w:r>
+            <w:proofErr w:type="spellEnd"/>
+            <w:r>
+              <w:rPr>
+                <w:color w:val="auto"/>
+                <w:sz w:val="18"/>
+                <w:szCs w:val="18"/>
+                <w:u w:color="0000FF"/>
+                <w:lang w:val="de-DE"/>
+              </w:rPr>
+              <w:t xml:space="preserve"> </w:t>
+            </w:r>
+            <w:proofErr w:type="spellStart"/>
+            <w:r>
+              <w:rPr>
+                <w:color w:val="auto"/>
+                <w:sz w:val="18"/>
+                <w:szCs w:val="18"/>
+                <w:u w:color="0000FF"/>
+                <w:lang w:val="de-DE"/>
+              </w:rPr>
+              <w:t>input</w:t>
+            </w:r>
+            <w:proofErr w:type="spellEnd"/>
+            <w:r>
+              <w:rPr>
+                <w:color w:val="auto"/>
+                <w:sz w:val="18"/>
+                <w:szCs w:val="18"/>
+                <w:u w:color="0000FF"/>
+                <w:lang w:val="de-DE"/>
+              </w:rPr>
+              <w:t xml:space="preserve"> </w:t>
+            </w:r>
+            <w:proofErr w:type="spellStart"/>
+            <w:r>
+              <w:rPr>
+                <w:color w:val="auto"/>
+                <w:sz w:val="18"/>
+                <w:szCs w:val="18"/>
+                <w:u w:color="0000FF"/>
+                <w:lang w:val="de-DE"/>
+              </w:rPr>
+              <w:t>string</w:t>
+            </w:r>
+            <w:proofErr w:type="spellEnd"/>
+            <w:r>
+              <w:rPr>
+                <w:color w:val="auto"/>
+                <w:sz w:val="18"/>
+                <w:szCs w:val="18"/>
+                <w:u w:color="0000FF"/>
+                <w:lang w:val="de-DE"/>
+              </w:rPr>
+              <w:t xml:space="preserve"> </w:t>
+            </w:r>
+            <w:proofErr w:type="spellStart"/>
+            <w:r>
+              <w:rPr>
+                <w:color w:val="auto"/>
+                <w:sz w:val="18"/>
+                <w:szCs w:val="18"/>
+                <w:u w:color="0000FF"/>
+                <w:lang w:val="de-DE"/>
+              </w:rPr>
+              <w:t>sent</w:t>
+            </w:r>
+            <w:proofErr w:type="spellEnd"/>
+            <w:r>
+              <w:rPr>
+                <w:color w:val="auto"/>
+                <w:sz w:val="18"/>
+                <w:szCs w:val="18"/>
+                <w:u w:color="0000FF"/>
+                <w:lang w:val="de-DE"/>
+              </w:rPr>
+              <w:t xml:space="preserve"> </w:t>
+            </w:r>
+            <w:proofErr w:type="spellStart"/>
+            <w:r>
+              <w:rPr>
+                <w:color w:val="auto"/>
+                <w:sz w:val="18"/>
+                <w:szCs w:val="18"/>
+                <w:u w:color="0000FF"/>
+                <w:lang w:val="de-DE"/>
+              </w:rPr>
+              <w:t>by</w:t>
+            </w:r>
+            <w:proofErr w:type="spellEnd"/>
+            <w:r>
+              <w:rPr>
+                <w:color w:val="auto"/>
+                <w:sz w:val="18"/>
+                <w:szCs w:val="18"/>
+                <w:u w:color="0000FF"/>
+                <w:lang w:val="de-DE"/>
+              </w:rPr>
+              <w:t xml:space="preserve"> </w:t>
+            </w:r>
+            <w:proofErr w:type="spellStart"/>
+            <w:r>
+              <w:rPr>
+                <w:color w:val="auto"/>
+                <w:sz w:val="18"/>
+                <w:szCs w:val="18"/>
+                <w:u w:color="0000FF"/>
+                <w:lang w:val="de-DE"/>
+              </w:rPr>
+              <w:t>customer</w:t>
+            </w:r>
+            <w:proofErr w:type="spellEnd"/>
           </w:p>
           <w:p>
             <w:pPr>
-              <w:pStyle w:val="Body A"/>
+              <w:pStyle w:val="BodyA"/>
+              <w:rPr>
+                <w:color w:val="auto"/>
+                <w:sz w:val="18"/>
+                <w:szCs w:val="18"/>
+                <w:u w:color="0000FF"/>
+                <w:lang w:val="de-DE"/>
+              </w:rPr>
             </w:pPr>
             <w:r>
               <w:rPr>
-                <w:color w:val="0000ff"/>
-                <w:sz w:val="18"/>
-                <w:szCs w:val="18"/>
-                <w:u w:color="0000ff"/>
-                <w:rtl w:val="0"/>
-                <w:lang w:val="en-US"/>
-              </w:rPr>
-              <w:t>Class behavior</w:t>
-            </w:r>
+                <w:color w:val="auto"/>
+                <w:sz w:val="18"/>
+                <w:szCs w:val="18"/>
+                <w:u w:color="0000FF"/>
+                <w:lang w:val="de-DE"/>
+              </w:rPr>
+              <w:t xml:space="preserve">    Matches </w:t>
+            </w:r>
+            <w:proofErr w:type="spellStart"/>
+            <w:r>
+              <w:rPr>
+                <w:color w:val="auto"/>
+                <w:sz w:val="18"/>
+                <w:szCs w:val="18"/>
+                <w:u w:color="0000FF"/>
+                <w:lang w:val="de-DE"/>
+              </w:rPr>
+              <w:t>with</w:t>
+            </w:r>
+            <w:proofErr w:type="spellEnd"/>
+            <w:r>
+              <w:rPr>
+                <w:color w:val="auto"/>
+                <w:sz w:val="18"/>
+                <w:szCs w:val="18"/>
+                <w:u w:color="0000FF"/>
+                <w:lang w:val="de-DE"/>
+              </w:rPr>
+              <w:t xml:space="preserve"> a </w:t>
+            </w:r>
+            <w:proofErr w:type="spellStart"/>
+            <w:r>
+              <w:rPr>
+                <w:color w:val="auto"/>
+                <w:sz w:val="18"/>
+                <w:szCs w:val="18"/>
+                <w:u w:color="0000FF"/>
+                <w:lang w:val="de-DE"/>
+              </w:rPr>
+              <w:t>response</w:t>
+            </w:r>
+            <w:proofErr w:type="spellEnd"/>
+            <w:r>
+              <w:rPr>
+                <w:color w:val="auto"/>
+                <w:sz w:val="18"/>
+                <w:szCs w:val="18"/>
+                <w:u w:color="0000FF"/>
+                <w:lang w:val="de-DE"/>
+              </w:rPr>
+              <w:t xml:space="preserve"> </w:t>
+            </w:r>
+            <w:proofErr w:type="spellStart"/>
+            <w:r>
+              <w:rPr>
+                <w:color w:val="auto"/>
+                <w:sz w:val="18"/>
+                <w:szCs w:val="18"/>
+                <w:u w:color="0000FF"/>
+                <w:lang w:val="de-DE"/>
+              </w:rPr>
+              <w:t>by</w:t>
+            </w:r>
+            <w:proofErr w:type="spellEnd"/>
+            <w:r>
+              <w:rPr>
+                <w:color w:val="auto"/>
+                <w:sz w:val="18"/>
+                <w:szCs w:val="18"/>
+                <w:u w:color="0000FF"/>
+                <w:lang w:val="de-DE"/>
+              </w:rPr>
+              <w:t xml:space="preserve"> </w:t>
+            </w:r>
+            <w:proofErr w:type="spellStart"/>
+            <w:r>
+              <w:rPr>
+                <w:color w:val="auto"/>
+                <w:sz w:val="18"/>
+                <w:szCs w:val="18"/>
+                <w:u w:color="0000FF"/>
+                <w:lang w:val="de-DE"/>
+              </w:rPr>
+              <w:t>keywords</w:t>
+            </w:r>
+            <w:proofErr w:type="spellEnd"/>
+            <w:r>
+              <w:rPr>
+                <w:color w:val="auto"/>
+                <w:sz w:val="18"/>
+                <w:szCs w:val="18"/>
+                <w:u w:color="0000FF"/>
+                <w:lang w:val="de-DE"/>
+              </w:rPr>
+              <w:t xml:space="preserve"> </w:t>
+            </w:r>
+            <w:proofErr w:type="spellStart"/>
+            <w:r>
+              <w:rPr>
+                <w:color w:val="auto"/>
+                <w:sz w:val="18"/>
+                <w:szCs w:val="18"/>
+                <w:u w:color="0000FF"/>
+                <w:lang w:val="de-DE"/>
+              </w:rPr>
+              <w:t>and</w:t>
+            </w:r>
+            <w:proofErr w:type="spellEnd"/>
+            <w:r>
+              <w:rPr>
+                <w:color w:val="auto"/>
+                <w:sz w:val="18"/>
+                <w:szCs w:val="18"/>
+                <w:u w:color="0000FF"/>
+                <w:lang w:val="de-DE"/>
+              </w:rPr>
+              <w:t xml:space="preserve"> </w:t>
+            </w:r>
+            <w:proofErr w:type="spellStart"/>
+            <w:r>
+              <w:rPr>
+                <w:color w:val="auto"/>
+                <w:sz w:val="18"/>
+                <w:szCs w:val="18"/>
+                <w:u w:color="0000FF"/>
+                <w:lang w:val="de-DE"/>
+              </w:rPr>
+              <w:t>substitutions</w:t>
+            </w:r>
+            <w:proofErr w:type="spellEnd"/>
           </w:p>
           <w:p>
             <w:pPr>
-              <w:pStyle w:val="Body A"/>
-              <w:ind w:left="380" w:hanging="180"/>
+              <w:pStyle w:val="BodyA"/>
+              <w:rPr>
+                <w:color w:val="auto"/>
+                <w:sz w:val="18"/>
+                <w:szCs w:val="18"/>
+                <w:u w:color="0000FF"/>
+                <w:lang w:val="de-DE"/>
+              </w:rPr>
             </w:pPr>
             <w:r>
               <w:rPr>
-                <w:color w:val="0000ff"/>
-                <w:sz w:val="18"/>
-                <w:szCs w:val="18"/>
-                <w:u w:color="0000ff"/>
-                <w:rtl w:val="0"/>
-                <w:lang w:val="de-DE"/>
-              </w:rPr>
-              <w:t>·</w:t>
-            </w:r>
-            <w:r>
-              <w:rPr>
-                <w:rFonts w:ascii="Times New Roman" w:hAnsi="Times New Roman"/>
-                <w:color w:val="0000ff"/>
-                <w:sz w:val="14"/>
-                <w:szCs w:val="14"/>
-                <w:u w:color="0000ff"/>
-                <w:rtl w:val="0"/>
-                <w:lang w:val="en-US"/>
-              </w:rPr>
-              <w:t xml:space="preserve">   </w:t>
-            </w:r>
-            <w:r>
-              <w:rPr>
-                <w:color w:val="0000ff"/>
-                <w:sz w:val="18"/>
-                <w:szCs w:val="18"/>
-                <w:u w:color="0000ff"/>
-                <w:rtl w:val="0"/>
-                <w:lang w:val="en-US"/>
-              </w:rPr>
-              <w:t>Etc.</w:t>
+                <w:color w:val="auto"/>
+                <w:sz w:val="18"/>
+                <w:szCs w:val="18"/>
+                <w:u w:color="0000FF"/>
+                <w:lang w:val="de-DE"/>
+              </w:rPr>
+              <w:t xml:space="preserve">    Returns </w:t>
+            </w:r>
+            <w:proofErr w:type="spellStart"/>
+            <w:r>
+              <w:rPr>
+                <w:color w:val="auto"/>
+                <w:sz w:val="18"/>
+                <w:szCs w:val="18"/>
+                <w:u w:color="0000FF"/>
+                <w:lang w:val="de-DE"/>
+              </w:rPr>
+              <w:t>appropriate</w:t>
+            </w:r>
+            <w:proofErr w:type="spellEnd"/>
+            <w:r>
+              <w:rPr>
+                <w:color w:val="auto"/>
+                <w:sz w:val="18"/>
+                <w:szCs w:val="18"/>
+                <w:u w:color="0000FF"/>
+                <w:lang w:val="de-DE"/>
+              </w:rPr>
+              <w:t xml:space="preserve"> </w:t>
+            </w:r>
+            <w:proofErr w:type="spellStart"/>
+            <w:r>
+              <w:rPr>
+                <w:color w:val="auto"/>
+                <w:sz w:val="18"/>
+                <w:szCs w:val="18"/>
+                <w:u w:color="0000FF"/>
+                <w:lang w:val="de-DE"/>
+              </w:rPr>
+              <w:t>response</w:t>
+            </w:r>
+            <w:proofErr w:type="spellEnd"/>
+          </w:p>
+          <w:p>
+            <w:pPr>
+              <w:pStyle w:val="BodyA"/>
+              <w:rPr>
+                <w:color w:val="auto"/>
+                <w:sz w:val="18"/>
+                <w:szCs w:val="18"/>
+              </w:rPr>
+            </w:pPr>
+            <w:r>
+              <w:rPr>
+                <w:color w:val="auto"/>
+                <w:sz w:val="18"/>
+                <w:szCs w:val="18"/>
+                <w:u w:color="0000FF"/>
+              </w:rPr>
+              <w:t>Class behavior</w:t>
+            </w:r>
+          </w:p>
+          <w:p>
+            <w:pPr>
+              <w:pStyle w:val="BodyA"/>
+              <w:rPr>
+                <w:color w:val="auto"/>
+                <w:sz w:val="18"/>
+                <w:szCs w:val="18"/>
+              </w:rPr>
+            </w:pPr>
+            <w:r>
+              <w:rPr>
+                <w:color w:val="auto"/>
+                <w:sz w:val="18"/>
+                <w:szCs w:val="18"/>
+              </w:rPr>
+              <w:t xml:space="preserve">    </w:t>
+            </w:r>
+            <w:proofErr w:type="spellStart"/>
+            <w:proofErr w:type="gramStart"/>
+            <w:r>
+              <w:rPr>
+                <w:color w:val="auto"/>
+                <w:sz w:val="18"/>
+                <w:szCs w:val="18"/>
+              </w:rPr>
+              <w:t>Matchquery</w:t>
+            </w:r>
+            <w:proofErr w:type="spellEnd"/>
+            <w:r>
+              <w:rPr>
+                <w:color w:val="auto"/>
+                <w:sz w:val="18"/>
+                <w:szCs w:val="18"/>
+              </w:rPr>
+              <w:t>(</w:t>
+            </w:r>
+            <w:proofErr w:type="gramEnd"/>
+            <w:r>
+              <w:rPr>
+                <w:color w:val="auto"/>
+                <w:sz w:val="18"/>
+                <w:szCs w:val="18"/>
+              </w:rPr>
+              <w:t>): processing and matching the input</w:t>
+            </w:r>
+          </w:p>
+          <w:p>
+            <w:pPr>
+              <w:pStyle w:val="BodyA"/>
+              <w:rPr>
+                <w:color w:val="auto"/>
+                <w:sz w:val="18"/>
+                <w:szCs w:val="18"/>
+              </w:rPr>
+            </w:pPr>
+            <w:r>
+              <w:rPr>
+                <w:color w:val="auto"/>
+                <w:sz w:val="18"/>
+                <w:szCs w:val="18"/>
+              </w:rPr>
+              <w:t xml:space="preserve">    </w:t>
+            </w:r>
+            <w:proofErr w:type="spellStart"/>
+            <w:proofErr w:type="gramStart"/>
+            <w:r>
+              <w:rPr>
+                <w:color w:val="auto"/>
+                <w:sz w:val="18"/>
+                <w:szCs w:val="18"/>
+              </w:rPr>
+              <w:t>Returnanswer</w:t>
+            </w:r>
+            <w:proofErr w:type="spellEnd"/>
+            <w:r>
+              <w:rPr>
+                <w:color w:val="auto"/>
+                <w:sz w:val="18"/>
+                <w:szCs w:val="18"/>
+              </w:rPr>
+              <w:t>(</w:t>
+            </w:r>
+            <w:proofErr w:type="gramEnd"/>
+            <w:r>
+              <w:rPr>
+                <w:color w:val="auto"/>
+                <w:sz w:val="18"/>
+                <w:szCs w:val="18"/>
+              </w:rPr>
+              <w:t>): Send answer back to interface</w:t>
             </w:r>
           </w:p>
         </w:tc>
@@ -944,7 +1515,7 @@
     </w:tbl>
     <w:p>
       <w:pPr>
-        <w:pStyle w:val="Body A"/>
+        <w:pStyle w:val="BodyA"/>
         <w:widowControl w:val="0"/>
         <w:spacing w:line="240" w:lineRule="auto"/>
         <w:ind w:left="108" w:hanging="108"/>
@@ -953,34 +1524,30 @@
     </w:p>
     <w:p>
       <w:pPr>
-        <w:pStyle w:val="Body A"/>
+        <w:pStyle w:val="BodyA"/>
         <w:widowControl w:val="0"/>
         <w:spacing w:line="240" w:lineRule="auto"/>
       </w:pPr>
     </w:p>
     <w:p>
       <w:pPr>
-        <w:pStyle w:val="Body A"/>
+        <w:pStyle w:val="BodyA"/>
         <w:spacing w:before="100" w:after="100"/>
       </w:pPr>
       <w:r>
         <w:rPr>
-          <w:color w:val="0000ff"/>
-          <w:u w:color="0000ff"/>
-          <w:rtl w:val="0"/>
-          <w:lang w:val="en-US"/>
+          <w:color w:val="0000FF"/>
+          <w:u w:color="0000FF"/>
         </w:rPr>
+        <w:lastRenderedPageBreak/>
         <w:t>.</w:t>
       </w:r>
     </w:p>
     <w:p>
       <w:pPr>
-        <w:pStyle w:val="Body A"/>
+        <w:pStyle w:val="BodyA"/>
       </w:pPr>
       <w:r>
-        <w:rPr>
-          <w:rtl w:val="0"/>
-        </w:rPr>
         <w:t xml:space="preserve"> </w:t>
       </w:r>
       <w:bookmarkEnd w:id="0"/>
@@ -1011,27 +1578,26 @@
         <w:spacing w:before="480"/>
         <w:jc w:val="both"/>
       </w:pPr>
-      <w:bookmarkStart w:name="_tezmkfttm5dm" w:id="1"/>
+      <w:bookmarkStart w:id="2" w:name="_tezmkfttm5dm"/>
       <w:r>
         <w:rPr>
-          <w:b w:val="1"/>
-          <w:bCs w:val="1"/>
+          <w:b/>
+          <w:bCs/>
           <w:sz w:val="46"/>
           <w:szCs w:val="46"/>
-          <w:rtl w:val="0"/>
-          <w:lang w:val="en-US"/>
         </w:rPr>
         <w:t>Sequence Diagram(s)</w:t>
       </w:r>
       <w:r>
         <w:rPr>
-          <w:b w:val="1"/>
-          <w:bCs w:val="1"/>
+          <w:b/>
+          <w:bCs/>
+          <w:noProof/>
           <w:sz w:val="46"/>
           <w:szCs w:val="46"/>
         </w:rPr>
         <w:drawing>
-          <wp:anchor distT="152400" distB="152400" distL="152400" distR="152400" simplePos="0" relativeHeight="251659264" behindDoc="0" locked="0" layoutInCell="1" allowOverlap="1">
+          <wp:anchor distT="152400" distB="152400" distL="152400" distR="152400" simplePos="0" relativeHeight="251659264" behindDoc="0" locked="0" layoutInCell="1" allowOverlap="1" wp14:anchorId="751C6D49" wp14:editId="5E9973FE">
             <wp:simplePos x="0" y="0"/>
             <wp:positionH relativeFrom="margin">
               <wp:posOffset>-6350</wp:posOffset>
@@ -1069,7 +1635,7 @@
                     </pic:cNvPicPr>
                   </pic:nvPicPr>
                   <pic:blipFill>
-                    <a:blip r:embed="rId5">
+                    <a:blip r:embed="rId8">
                       <a:extLst/>
                     </a:blip>
                     <a:stretch>
@@ -1097,298 +1663,231 @@
         </w:drawing>
       </w:r>
     </w:p>
+    <w:bookmarkEnd w:id="2"/>
     <w:p>
       <w:pPr>
-        <w:pStyle w:val="Body A"/>
+        <w:pStyle w:val="BodyA"/>
         <w:rPr>
-          <w:b w:val="1"/>
-          <w:bCs w:val="1"/>
+          <w:b/>
+          <w:bCs/>
           <w:sz w:val="46"/>
           <w:szCs w:val="46"/>
         </w:rPr>
       </w:pPr>
-      <w:bookmarkEnd w:id="1"/>
       <w:r>
         <w:rPr>
-          <w:b w:val="1"/>
-          <w:bCs w:val="1"/>
+          <w:b/>
+          <w:bCs/>
           <w:sz w:val="46"/>
           <w:szCs w:val="46"/>
-          <w:rtl w:val="0"/>
-          <w:lang w:val="en-US"/>
         </w:rPr>
         <w:t>Design Rationale</w:t>
       </w:r>
     </w:p>
     <w:p>
       <w:pPr>
-        <w:pStyle w:val="Body A"/>
+        <w:pStyle w:val="BodyA"/>
       </w:pPr>
     </w:p>
     <w:p>
       <w:pPr>
-        <w:pStyle w:val="Body A"/>
+        <w:pStyle w:val="BodyA"/>
       </w:pPr>
       <w:r>
-        <w:rPr>
-          <w:rtl w:val="0"/>
-        </w:rPr>
         <w:t xml:space="preserve">Our objective was to make a chat bot to replace FAQ sections of web pages. It had been ascertained by our client that </w:t>
-        <w:tab/>
-        <w:t>lots of major businesses have archaic help sections in their web pages. It didn</w:t>
       </w:r>
       <w:r>
-        <w:rPr>
-          <w:rtl w:val="0"/>
-        </w:rPr>
-        <w:t>’</w:t>
+        <w:tab/>
+        <w:t xml:space="preserve">lots </w:t>
       </w:r>
       <w:r>
-        <w:rPr>
-          <w:rtl w:val="0"/>
-        </w:rPr>
-        <w:t>t help that these sections skipped some questions, which the consumers might have, and so she would have no way to get an answer to that other than calling up the customer care. This process is often tiresome and sometimes doesn</w:t>
+        <w:t xml:space="preserve">of major businesses have archaic help sections in their web pages. It didn’t help that these sections skipped some questions, which the consumers might have, and so she would have no way to get an answer to that other than calling up the </w:t>
       </w:r>
       <w:r>
-        <w:rPr>
-          <w:rtl w:val="0"/>
-        </w:rPr>
-        <w:t>’</w:t>
+        <w:lastRenderedPageBreak/>
+        <w:t>customer care. Thi</w:t>
       </w:r>
       <w:r>
-        <w:rPr>
-          <w:rtl w:val="0"/>
-        </w:rPr>
-        <w:t>t resolve the problem quick enough for it to be of any value to the consumer.</w:t>
+        <w:t>s process is often tiresome and sometimes doesn’t resolve the problem quick enough for it to be of any value to the consumer.</w:t>
       </w:r>
     </w:p>
     <w:p>
       <w:pPr>
-        <w:pStyle w:val="Body A"/>
+        <w:pStyle w:val="BodyA"/>
       </w:pPr>
       <w:r>
-        <w:rPr>
-          <w:rtl w:val="0"/>
-        </w:rPr>
-        <w:t>Our bot comes in here and replaces the entire mess the help sections are with a simple chat box interface. The business gives a set of pre decided questions and answers to us and we train the bot with well enough so that it understands the questions even when asked in a different way.</w:t>
+        <w:t>Our bot comes in here and replaces the entire mess the help sections are with a simple chat box interface. The business gives a se</w:t>
+      </w:r>
+      <w:r>
+        <w:t>t of pre decided questions and answers to us and we train the bot with well enough so that it understands the questions even when asked in a different way.</w:t>
       </w:r>
     </w:p>
     <w:p>
       <w:pPr>
-        <w:pStyle w:val="Body A"/>
+        <w:pStyle w:val="BodyA"/>
       </w:pPr>
     </w:p>
     <w:p>
       <w:pPr>
-        <w:pStyle w:val="Body A"/>
+        <w:pStyle w:val="BodyA"/>
       </w:pPr>
       <w:r>
-        <w:rPr>
-          <w:rtl w:val="0"/>
-        </w:rPr>
-        <w:t>Sometimes a business cares about the amount of time a person spends on their website and want to maximize it. This could be to increase revenue flow from ads or any other thing. To facilitate this, we also trained the bot extensively to be able to converse casually. We have given the bot human attributes such as a name, age, nationality etc to give it a more humane feel. It can hold conversation with a person without getting repetitive for a long time. One thing our bot can</w:t>
+        <w:t>Sometimes a business cares about the amount of time a person spends on their website and want to ma</w:t>
       </w:r>
       <w:r>
-        <w:rPr>
-          <w:rtl w:val="0"/>
-        </w:rPr>
-        <w:t>’</w:t>
+        <w:t xml:space="preserve">ximize it. This could be to increase revenue flow from ads or any other thing. To facilitate this, we also trained the bot extensively to be able to converse casually. We have given the bot human attributes such as a name, age, nationality </w:t>
+      </w:r>
+      <w:proofErr w:type="spellStart"/>
+      <w:r>
+        <w:t>etc</w:t>
+      </w:r>
+      <w:proofErr w:type="spellEnd"/>
+      <w:r>
+        <w:t xml:space="preserve"> to give it a</w:t>
       </w:r>
       <w:r>
-        <w:rPr>
-          <w:rtl w:val="0"/>
-        </w:rPr>
-        <w:t>t do is use crowd sourced information or current affairs. So if we were to ask it about the scores of a football match last night, it would be clueless. But we figured this wouldn</w:t>
+        <w:t xml:space="preserve"> more humane feel. It can hold conversation with a person without getting repetitive for a long time. One thing our bot can’t do is use crowd sourced information or current affairs. So if we were to ask it about the scores of a football match last night, i</w:t>
       </w:r>
       <w:r>
-        <w:rPr>
-          <w:rtl w:val="0"/>
-        </w:rPr>
-        <w:t>’</w:t>
-      </w:r>
-      <w:r>
-        <w:rPr>
-          <w:rtl w:val="0"/>
-        </w:rPr>
-        <w:t>t be necessary since the primary reason for the bot would be answering pre determined questions not dynamic ones.</w:t>
+        <w:t>t would be clueless. But we figured this wouldn’t be necessary since the primary reason for the bot would be answering pre determined questions not dynamic ones.</w:t>
       </w:r>
     </w:p>
     <w:p>
       <w:pPr>
-        <w:pStyle w:val="Body A"/>
+        <w:pStyle w:val="BodyA"/>
       </w:pPr>
     </w:p>
     <w:p>
       <w:pPr>
-        <w:pStyle w:val="Body A"/>
+        <w:pStyle w:val="BodyA"/>
       </w:pPr>
       <w:r>
-        <w:rPr>
-          <w:rtl w:val="0"/>
-        </w:rPr>
-        <w:t>Also we will have a database which will store all the questions asked to the bot, this way in case new questions are asked which the bot can</w:t>
+        <w:t>Also we will have a database which will store all the questions asked to the bot, this way in</w:t>
       </w:r>
       <w:r>
-        <w:rPr>
-          <w:rtl w:val="0"/>
-        </w:rPr>
-        <w:t>’</w:t>
-      </w:r>
-      <w:r>
-        <w:rPr>
-          <w:rtl w:val="0"/>
-        </w:rPr>
-        <w:t>t answer, can be recovered from the database and can be added to the bot</w:t>
-      </w:r>
-      <w:r>
-        <w:rPr>
-          <w:rtl w:val="0"/>
-        </w:rPr>
-        <w:t>’</w:t>
-      </w:r>
-      <w:r>
-        <w:rPr>
-          <w:rtl w:val="0"/>
-        </w:rPr>
-        <w:t>s knowledge base i.e. trained.</w:t>
+        <w:t xml:space="preserve"> case new questions are asked which the bot can’t answer, can be recovered from the database and can be added to the bot’s knowledge base i.e. trained.</w:t>
       </w:r>
     </w:p>
     <w:p>
       <w:pPr>
-        <w:pStyle w:val="Body A"/>
+        <w:pStyle w:val="BodyA"/>
       </w:pPr>
       <w:r>
-        <w:rPr>
-          <w:rtl w:val="0"/>
-        </w:rPr>
-        <w:t>Also a big red button will be added which can be used by the user as a escape route when the bot isn</w:t>
+        <w:t>Also a big red button will be added which can be used by the user as a escape route when the bot isn’t a</w:t>
       </w:r>
       <w:r>
-        <w:rPr>
-          <w:rtl w:val="0"/>
-        </w:rPr>
-        <w:t>’</w:t>
-      </w:r>
-      <w:r>
-        <w:rPr>
-          <w:rtl w:val="0"/>
-        </w:rPr>
-        <w:t>t able to answer their question, the button will link to a messenger live chat with a real company representative who can answer the question immediately.</w:t>
+        <w:t>ble to answer their question, the button will link to a messenger live chat with a real company representative who can answer the question immediately.</w:t>
       </w:r>
     </w:p>
     <w:p>
       <w:pPr>
-        <w:pStyle w:val="Body A"/>
+        <w:pStyle w:val="BodyA"/>
       </w:pPr>
       <w:r>
-        <w:rPr>
-          <w:rtl w:val="0"/>
-        </w:rPr>
-        <w:t>We have also added inappropriate filters so that the bot cant be used to talk about stuff the site owners won</w:t>
+        <w:t xml:space="preserve">We have also added inappropriate filters so that the bot </w:t>
+      </w:r>
+      <w:proofErr w:type="gramStart"/>
+      <w:r>
+        <w:t>cant</w:t>
+      </w:r>
+      <w:proofErr w:type="gramEnd"/>
+      <w:r>
+        <w:t xml:space="preserve"> be used to talk about stuff the site owner</w:t>
       </w:r>
       <w:r>
-        <w:rPr>
-          <w:rtl w:val="0"/>
-        </w:rPr>
-        <w:t>’</w:t>
-      </w:r>
-      <w:r>
-        <w:rPr>
-          <w:rtl w:val="0"/>
-        </w:rPr>
-        <w:t>t approve of. This can easily be reverted if the owner wants to.</w:t>
+        <w:t>s won’t approve of. This can easily be reverted if the owner wants to.</w:t>
       </w:r>
     </w:p>
     <w:p>
       <w:pPr>
-        <w:pStyle w:val="Body A"/>
+        <w:pStyle w:val="BodyA"/>
       </w:pPr>
       <w:r>
-        <w:rPr>
-          <w:rtl w:val="0"/>
-        </w:rPr>
         <w:t>Overall this would be a beautiful replacement for clumsy current help sites and make it really easy for the end users.</w:t>
       </w:r>
     </w:p>
     <w:sectPr>
-      <w:headerReference w:type="default" r:id="rId6"/>
-      <w:footerReference w:type="default" r:id="rId7"/>
-      <w:pgSz w:w="11900" w:h="16840" w:orient="portrait"/>
-      <w:pgMar w:top="1440" w:right="1440" w:bottom="1440" w:left="1440" w:header="720" w:footer="720"/>
+      <w:headerReference w:type="default" r:id="rId9"/>
+      <w:footerReference w:type="default" r:id="rId10"/>
+      <w:pgSz w:w="11900" w:h="16840"/>
+      <w:pgMar w:top="1440" w:right="1440" w:bottom="1440" w:left="1440" w:header="720" w:footer="720" w:gutter="0"/>
       <w:pgNumType w:start="1"/>
-      <w:bidi w:val="0"/>
+      <w:cols w:space="720"/>
     </w:sectPr>
   </w:body>
 </w:document>
 </file>
 
+<file path=word/endnotes.xml><?xml version="1.0" encoding="utf-8"?>
+<w:endnotes xmlns:wpc="http://schemas.microsoft.com/office/word/2010/wordprocessingCanvas" xmlns:mo="http://schemas.microsoft.com/office/mac/office/2008/main" xmlns:mc="http://schemas.openxmlformats.org/markup-compatibility/2006" xmlns:mv="urn:schemas-microsoft-com:mac:vml" xmlns:o="urn:schemas-microsoft-com:office:office" xmlns:r="http://schemas.openxmlformats.org/officeDocument/2006/relationships" xmlns:m="http://schemas.openxmlformats.org/officeDocument/2006/math" xmlns:v="urn:schemas-microsoft-com:vml" xmlns:wp14="http://schemas.microsoft.com/office/word/2010/wordprocessingDrawing" xmlns:wp="http://schemas.openxmlformats.org/drawingml/2006/wordprocessingDrawing" xmlns:w10="urn:schemas-microsoft-com:office:word" xmlns:w="http://schemas.openxmlformats.org/wordprocessingml/2006/main" xmlns:w14="http://schemas.microsoft.com/office/word/2010/wordml" xmlns:wpg="http://schemas.microsoft.com/office/word/2010/wordprocessingGroup" xmlns:wpi="http://schemas.microsoft.com/office/word/2010/wordprocessingInk" xmlns:wne="http://schemas.microsoft.com/office/word/2006/wordml" xmlns:wps="http://schemas.microsoft.com/office/word/2010/wordprocessingShape" mc:Ignorable="w14 wp14">
+  <w:endnote w:type="separator" w:id="-1">
+    <w:p>
+      <w:r>
+        <w:separator/>
+      </w:r>
+    </w:p>
+  </w:endnote>
+  <w:endnote w:type="continuationSeparator" w:id="0">
+    <w:p>
+      <w:r>
+        <w:continuationSeparator/>
+      </w:r>
+    </w:p>
+  </w:endnote>
+</w:endnotes>
+</file>
+
 <file path=word/footer1.xml><?xml version="1.0" encoding="utf-8"?>
-<w:ftr xmlns:r="http://schemas.openxmlformats.org/officeDocument/2006/relationships" xmlns:wp="http://schemas.openxmlformats.org/drawingml/2006/wordprocessingDrawing" xmlns:w="http://schemas.openxmlformats.org/wordprocessingml/2006/main" xmlns:w10="urn:schemas-microsoft-com:office:word" xmlns:w14="http://schemas.microsoft.com/office/word/2010/wordml" xmlns:wps="http://schemas.microsoft.com/office/word/2010/wordprocessingShape" xmlns:wpg="http://schemas.microsoft.com/office/word/2010/wordprocessingGroup" xmlns:mc="http://schemas.openxmlformats.org/markup-compatibility/2006" xmlns:v="urn:schemas-microsoft-com:vml" xmlns:o="urn:schemas-microsoft-com:office:office" mc:Ignorable="w14">
+<w:ftr xmlns:wpc="http://schemas.microsoft.com/office/word/2010/wordprocessingCanvas" xmlns:mo="http://schemas.microsoft.com/office/mac/office/2008/main" xmlns:mc="http://schemas.openxmlformats.org/markup-compatibility/2006" xmlns:mv="urn:schemas-microsoft-com:mac:vml" xmlns:o="urn:schemas-microsoft-com:office:office" xmlns:r="http://schemas.openxmlformats.org/officeDocument/2006/relationships" xmlns:m="http://schemas.openxmlformats.org/officeDocument/2006/math" xmlns:v="urn:schemas-microsoft-com:vml" xmlns:wp14="http://schemas.microsoft.com/office/word/2010/wordprocessingDrawing" xmlns:wp="http://schemas.openxmlformats.org/drawingml/2006/wordprocessingDrawing" xmlns:w10="urn:schemas-microsoft-com:office:word" xmlns:w="http://schemas.openxmlformats.org/wordprocessingml/2006/main" xmlns:w14="http://schemas.microsoft.com/office/word/2010/wordml" xmlns:wpg="http://schemas.microsoft.com/office/word/2010/wordprocessingGroup" xmlns:wpi="http://schemas.microsoft.com/office/word/2010/wordprocessingInk" xmlns:wne="http://schemas.microsoft.com/office/word/2006/wordml" xmlns:wps="http://schemas.microsoft.com/office/word/2010/wordprocessingShape" mc:Ignorable="w14 wp14">
   <w:p>
     <w:pPr>
-      <w:pStyle w:val="Header &amp; Footer"/>
-      <w:bidi w:val="0"/>
+      <w:pStyle w:val="HeaderFooter"/>
     </w:pPr>
-    <w:r/>
   </w:p>
 </w:ftr>
 </file>
 
+<file path=word/footnotes.xml><?xml version="1.0" encoding="utf-8"?>
+<w:footnotes xmlns:wpc="http://schemas.microsoft.com/office/word/2010/wordprocessingCanvas" xmlns:mo="http://schemas.microsoft.com/office/mac/office/2008/main" xmlns:mc="http://schemas.openxmlformats.org/markup-compatibility/2006" xmlns:mv="urn:schemas-microsoft-com:mac:vml" xmlns:o="urn:schemas-microsoft-com:office:office" xmlns:r="http://schemas.openxmlformats.org/officeDocument/2006/relationships" xmlns:m="http://schemas.openxmlformats.org/officeDocument/2006/math" xmlns:v="urn:schemas-microsoft-com:vml" xmlns:wp14="http://schemas.microsoft.com/office/word/2010/wordprocessingDrawing" xmlns:wp="http://schemas.openxmlformats.org/drawingml/2006/wordprocessingDrawing" xmlns:w10="urn:schemas-microsoft-com:office:word" xmlns:w="http://schemas.openxmlformats.org/wordprocessingml/2006/main" xmlns:w14="http://schemas.microsoft.com/office/word/2010/wordml" xmlns:wpg="http://schemas.microsoft.com/office/word/2010/wordprocessingGroup" xmlns:wpi="http://schemas.microsoft.com/office/word/2010/wordprocessingInk" xmlns:wne="http://schemas.microsoft.com/office/word/2006/wordml" xmlns:wps="http://schemas.microsoft.com/office/word/2010/wordprocessingShape" mc:Ignorable="w14 wp14">
+  <w:footnote w:type="separator" w:id="-1">
+    <w:p>
+      <w:r>
+        <w:separator/>
+      </w:r>
+    </w:p>
+  </w:footnote>
+  <w:footnote w:type="continuationSeparator" w:id="0">
+    <w:p>
+      <w:r>
+        <w:continuationSeparator/>
+      </w:r>
+    </w:p>
+  </w:footnote>
+</w:footnotes>
+</file>
+
 <file path=word/header1.xml><?xml version="1.0" encoding="utf-8"?>
-<w:hdr xmlns:r="http://schemas.openxmlformats.org/officeDocument/2006/relationships" xmlns:wp="http://schemas.openxmlformats.org/drawingml/2006/wordprocessingDrawing" xmlns:w="http://schemas.openxmlformats.org/wordprocessingml/2006/main" xmlns:w10="urn:schemas-microsoft-com:office:word" xmlns:w14="http://schemas.microsoft.com/office/word/2010/wordml" xmlns:wps="http://schemas.microsoft.com/office/word/2010/wordprocessingShape" xmlns:wpg="http://schemas.microsoft.com/office/word/2010/wordprocessingGroup" xmlns:mc="http://schemas.openxmlformats.org/markup-compatibility/2006" xmlns:v="urn:schemas-microsoft-com:vml" xmlns:o="urn:schemas-microsoft-com:office:office" mc:Ignorable="w14">
+<w:hdr xmlns:wpc="http://schemas.microsoft.com/office/word/2010/wordprocessingCanvas" xmlns:mo="http://schemas.microsoft.com/office/mac/office/2008/main" xmlns:mc="http://schemas.openxmlformats.org/markup-compatibility/2006" xmlns:mv="urn:schemas-microsoft-com:mac:vml" xmlns:o="urn:schemas-microsoft-com:office:office" xmlns:r="http://schemas.openxmlformats.org/officeDocument/2006/relationships" xmlns:m="http://schemas.openxmlformats.org/officeDocument/2006/math" xmlns:v="urn:schemas-microsoft-com:vml" xmlns:wp14="http://schemas.microsoft.com/office/word/2010/wordprocessingDrawing" xmlns:wp="http://schemas.openxmlformats.org/drawingml/2006/wordprocessingDrawing" xmlns:w10="urn:schemas-microsoft-com:office:word" xmlns:w="http://schemas.openxmlformats.org/wordprocessingml/2006/main" xmlns:w14="http://schemas.microsoft.com/office/word/2010/wordml" xmlns:wpg="http://schemas.microsoft.com/office/word/2010/wordprocessingGroup" xmlns:wpi="http://schemas.microsoft.com/office/word/2010/wordprocessingInk" xmlns:wne="http://schemas.microsoft.com/office/word/2006/wordml" xmlns:wps="http://schemas.microsoft.com/office/word/2010/wordprocessingShape" mc:Ignorable="w14 wp14">
   <w:p>
     <w:pPr>
-      <w:pStyle w:val="Header &amp; Footer"/>
-      <w:bidi w:val="0"/>
+      <w:pStyle w:val="HeaderFooter"/>
     </w:pPr>
-    <w:r/>
   </w:p>
 </w:hdr>
 </file>
 
 <file path=word/styles.xml><?xml version="1.0" encoding="utf-8"?>
-<w:styles xmlns:w="http://schemas.openxmlformats.org/wordprocessingml/2006/main" xmlns:mc="http://schemas.openxmlformats.org/markup-compatibility/2006" xmlns:w14="http://schemas.microsoft.com/office/word/2010/wordml" mc:Ignorable="w14">
+<w:styles xmlns:mc="http://schemas.openxmlformats.org/markup-compatibility/2006" xmlns:r="http://schemas.openxmlformats.org/officeDocument/2006/relationships" xmlns:w="http://schemas.openxmlformats.org/wordprocessingml/2006/main" xmlns:w14="http://schemas.microsoft.com/office/word/2010/wordml" mc:Ignorable="w14">
   <w:docDefaults>
     <w:rPrDefault>
       <w:rPr>
-        <w:rFonts w:ascii="Times New Roman" w:cs="Times New Roman" w:hAnsi="Times New Roman" w:eastAsia="Arial Unicode MS"/>
-        <w:b w:val="0"/>
-        <w:bCs w:val="0"/>
-        <w:i w:val="0"/>
-        <w:iCs w:val="0"/>
-        <w:caps w:val="0"/>
-        <w:smallCaps w:val="0"/>
-        <w:strike w:val="0"/>
-        <w:dstrike w:val="0"/>
-        <w:outline w:val="0"/>
-        <w:emboss w:val="0"/>
-        <w:imprint w:val="0"/>
-        <w:vanish w:val="0"/>
-        <w:color w:val="auto"/>
-        <w:spacing w:val="0"/>
-        <w:w w:val="100"/>
-        <w:kern w:val="0"/>
-        <w:position w:val="0"/>
-        <w:sz w:val="20"/>
-        <w:szCs w:val="20"/>
-        <w:u w:val="none" w:color="auto"/>
+        <w:rFonts w:ascii="Times New Roman" w:eastAsia="Arial Unicode MS" w:hAnsi="Times New Roman" w:cs="Times New Roman"/>
         <w:bdr w:val="nil"/>
-        <w:vertAlign w:val="baseline"/>
-        <w:lang/>
+        <w:lang w:val="en-US" w:eastAsia="en-US" w:bidi="ar-SA"/>
       </w:rPr>
     </w:rPrDefault>
     <w:pPrDefault>
       <w:pPr>
-        <w:keepNext w:val="0"/>
-        <w:keepLines w:val="0"/>
-        <w:pageBreakBefore w:val="0"/>
-        <w:framePr w:anchorLock="0" w:w="0" w:h="0" w:vSpace="0" w:hSpace="0" w:xAlign="left" w:y="0" w:hRule="exact" w:vAnchor="margin"/>
-        <w:widowControl w:val="1"/>
-        <w:numPr>
-          <w:ilvl w:val="0"/>
-          <w:numId w:val="0"/>
-        </w:numPr>
-        <w:suppressLineNumbers w:val="0"/>
         <w:pBdr>
           <w:top w:val="nil"/>
           <w:left w:val="nil"/>
@@ -1397,28 +1896,181 @@
           <w:between w:val="nil"/>
           <w:bar w:val="nil"/>
         </w:pBdr>
-        <w:shd w:val="clear" w:color="auto" w:fill="auto"/>
-        <w:suppressAutoHyphens w:val="0"/>
-        <w:spacing w:before="0" w:beforeAutospacing="0" w:after="0" w:afterAutospacing="0" w:line="240" w:lineRule="auto"/>
-        <w:ind w:left="0" w:right="0" w:firstLine="0"/>
-        <w:jc w:val="left"/>
-        <w:outlineLvl w:val="9"/>
       </w:pPr>
     </w:pPrDefault>
   </w:docDefaults>
+  <w:latentStyles w:defLockedState="0" w:defUIPriority="99" w:defSemiHidden="1" w:defUnhideWhenUsed="1" w:defQFormat="0" w:count="276">
+    <w:lsdException w:name="Normal" w:semiHidden="0" w:uiPriority="0" w:unhideWhenUsed="0" w:qFormat="1"/>
+    <w:lsdException w:name="heading 1" w:semiHidden="0" w:uiPriority="9" w:unhideWhenUsed="0" w:qFormat="1"/>
+    <w:lsdException w:name="heading 2" w:uiPriority="9" w:qFormat="1"/>
+    <w:lsdException w:name="heading 3" w:uiPriority="9" w:qFormat="1"/>
+    <w:lsdException w:name="heading 4" w:uiPriority="9" w:qFormat="1"/>
+    <w:lsdException w:name="heading 5" w:uiPriority="9" w:qFormat="1"/>
+    <w:lsdException w:name="heading 6" w:uiPriority="9" w:qFormat="1"/>
+    <w:lsdException w:name="heading 7" w:uiPriority="9" w:qFormat="1"/>
+    <w:lsdException w:name="heading 8" w:uiPriority="9" w:qFormat="1"/>
+    <w:lsdException w:name="heading 9" w:uiPriority="9" w:qFormat="1"/>
+    <w:lsdException w:name="toc 1" w:uiPriority="39"/>
+    <w:lsdException w:name="toc 2" w:uiPriority="39"/>
+    <w:lsdException w:name="toc 3" w:uiPriority="39"/>
+    <w:lsdException w:name="toc 4" w:uiPriority="39"/>
+    <w:lsdException w:name="toc 5" w:uiPriority="39"/>
+    <w:lsdException w:name="toc 6" w:uiPriority="39"/>
+    <w:lsdException w:name="toc 7" w:uiPriority="39"/>
+    <w:lsdException w:name="toc 8" w:uiPriority="39"/>
+    <w:lsdException w:name="toc 9" w:uiPriority="39"/>
+    <w:lsdException w:name="caption" w:uiPriority="35" w:qFormat="1"/>
+    <w:lsdException w:name="Title" w:semiHidden="0" w:uiPriority="10" w:unhideWhenUsed="0" w:qFormat="1"/>
+    <w:lsdException w:name="Default Paragraph Font" w:uiPriority="1"/>
+    <w:lsdException w:name="Subtitle" w:semiHidden="0" w:uiPriority="11" w:unhideWhenUsed="0" w:qFormat="1"/>
+    <w:lsdException w:name="Strong" w:semiHidden="0" w:uiPriority="22" w:unhideWhenUsed="0" w:qFormat="1"/>
+    <w:lsdException w:name="Emphasis" w:semiHidden="0" w:uiPriority="20" w:unhideWhenUsed="0" w:qFormat="1"/>
+    <w:lsdException w:name="Table Grid" w:semiHidden="0" w:uiPriority="59" w:unhideWhenUsed="0"/>
+    <w:lsdException w:name="Placeholder Text" w:unhideWhenUsed="0"/>
+    <w:lsdException w:name="No Spacing" w:semiHidden="0" w:uiPriority="1" w:unhideWhenUsed="0" w:qFormat="1"/>
+    <w:lsdException w:name="Light Shading" w:semiHidden="0" w:uiPriority="60" w:unhideWhenUsed="0"/>
+    <w:lsdException w:name="Light List" w:semiHidden="0" w:uiPriority="61" w:unhideWhenUsed="0"/>
+    <w:lsdException w:name="Light Grid" w:semiHidden="0" w:uiPriority="62" w:unhideWhenUsed="0"/>
+    <w:lsdException w:name="Medium Shading 1" w:semiHidden="0" w:uiPriority="63" w:unhideWhenUsed="0"/>
+    <w:lsdException w:name="Medium Shading 2" w:semiHidden="0" w:uiPriority="64" w:unhideWhenUsed="0"/>
+    <w:lsdException w:name="Medium List 1" w:semiHidden="0" w:uiPriority="65" w:unhideWhenUsed="0"/>
+    <w:lsdException w:name="Medium List 2" w:semiHidden="0" w:uiPriority="66" w:unhideWhenUsed="0"/>
+    <w:lsdException w:name="Medium Grid 1" w:semiHidden="0" w:uiPriority="67" w:unhideWhenUsed="0"/>
+    <w:lsdException w:name="Medium Grid 2" w:semiHidden="0" w:uiPriority="68" w:unhideWhenUsed="0"/>
+    <w:lsdException w:name="Medium Grid 3" w:semiHidden="0" w:uiPriority="69" w:unhideWhenUsed="0"/>
+    <w:lsdException w:name="Dark List" w:semiHidden="0" w:uiPriority="70" w:unhideWhenUsed="0"/>
+    <w:lsdException w:name="Colorful Shading" w:semiHidden="0" w:uiPriority="71" w:unhideWhenUsed="0"/>
+    <w:lsdException w:name="Colorful List" w:semiHidden="0" w:uiPriority="72" w:unhideWhenUsed="0"/>
+    <w:lsdException w:name="Colorful Grid" w:semiHidden="0" w:uiPriority="73" w:unhideWhenUsed="0"/>
+    <w:lsdException w:name="Light Shading Accent 1" w:semiHidden="0" w:uiPriority="60" w:unhideWhenUsed="0"/>
+    <w:lsdException w:name="Light List Accent 1" w:semiHidden="0" w:uiPriority="61" w:unhideWhenUsed="0"/>
+    <w:lsdException w:name="Light Grid Accent 1" w:semiHidden="0" w:uiPriority="62" w:unhideWhenUsed="0"/>
+    <w:lsdException w:name="Medium Shading 1 Accent 1" w:semiHidden="0" w:uiPriority="63" w:unhideWhenUsed="0"/>
+    <w:lsdException w:name="Medium Shading 2 Accent 1" w:semiHidden="0" w:uiPriority="64" w:unhideWhenUsed="0"/>
+    <w:lsdException w:name="Medium List 1 Accent 1" w:semiHidden="0" w:uiPriority="65" w:unhideWhenUsed="0"/>
+    <w:lsdException w:name="Revision" w:unhideWhenUsed="0"/>
+    <w:lsdException w:name="List Paragraph" w:semiHidden="0" w:uiPriority="34" w:unhideWhenUsed="0" w:qFormat="1"/>
+    <w:lsdException w:name="Quote" w:semiHidden="0" w:uiPriority="29" w:unhideWhenUsed="0" w:qFormat="1"/>
+    <w:lsdException w:name="Intense Quote" w:semiHidden="0" w:uiPriority="30" w:unhideWhenUsed="0" w:qFormat="1"/>
+    <w:lsdException w:name="Medium List 2 Accent 1" w:semiHidden="0" w:uiPriority="66" w:unhideWhenUsed="0"/>
+    <w:lsdException w:name="Medium Grid 1 Accent 1" w:semiHidden="0" w:uiPriority="67" w:unhideWhenUsed="0"/>
+    <w:lsdException w:name="Medium Grid 2 Accent 1" w:semiHidden="0" w:uiPriority="68" w:unhideWhenUsed="0"/>
+    <w:lsdException w:name="Medium Grid 3 Accent 1" w:semiHidden="0" w:uiPriority="69" w:unhideWhenUsed="0"/>
+    <w:lsdException w:name="Dark List Accent 1" w:semiHidden="0" w:uiPriority="70" w:unhideWhenUsed="0"/>
+    <w:lsdException w:name="Colorful Shading Accent 1" w:semiHidden="0" w:uiPriority="71" w:unhideWhenUsed="0"/>
+    <w:lsdException w:name="Colorful List Accent 1" w:semiHidden="0" w:uiPriority="72" w:unhideWhenUsed="0"/>
+    <w:lsdException w:name="Colorful Grid Accent 1" w:semiHidden="0" w:uiPriority="73" w:unhideWhenUsed="0"/>
+    <w:lsdException w:name="Light Shading Accent 2" w:semiHidden="0" w:uiPriority="60" w:unhideWhenUsed="0"/>
+    <w:lsdException w:name="Light List Accent 2" w:semiHidden="0" w:uiPriority="61" w:unhideWhenUsed="0"/>
+    <w:lsdException w:name="Light Grid Accent 2" w:semiHidden="0" w:uiPriority="62" w:unhideWhenUsed="0"/>
+    <w:lsdException w:name="Medium Shading 1 Accent 2" w:semiHidden="0" w:uiPriority="63" w:unhideWhenUsed="0"/>
+    <w:lsdException w:name="Medium Shading 2 Accent 2" w:semiHidden="0" w:uiPriority="64" w:unhideWhenUsed="0"/>
+    <w:lsdException w:name="Medium List 1 Accent 2" w:semiHidden="0" w:uiPriority="65" w:unhideWhenUsed="0"/>
+    <w:lsdException w:name="Medium List 2 Accent 2" w:semiHidden="0" w:uiPriority="66" w:unhideWhenUsed="0"/>
+    <w:lsdException w:name="Medium Grid 1 Accent 2" w:semiHidden="0" w:uiPriority="67" w:unhideWhenUsed="0"/>
+    <w:lsdException w:name="Medium Grid 2 Accent 2" w:semiHidden="0" w:uiPriority="68" w:unhideWhenUsed="0"/>
+    <w:lsdException w:name="Medium Grid 3 Accent 2" w:semiHidden="0" w:uiPriority="69" w:unhideWhenUsed="0"/>
+    <w:lsdException w:name="Dark List Accent 2" w:semiHidden="0" w:uiPriority="70" w:unhideWhenUsed="0"/>
+    <w:lsdException w:name="Colorful Shading Accent 2" w:semiHidden="0" w:uiPriority="71" w:unhideWhenUsed="0"/>
+    <w:lsdException w:name="Colorful List Accent 2" w:semiHidden="0" w:uiPriority="72" w:unhideWhenUsed="0"/>
+    <w:lsdException w:name="Colorful Grid Accent 2" w:semiHidden="0" w:uiPriority="73" w:unhideWhenUsed="0"/>
+    <w:lsdException w:name="Light Shading Accent 3" w:semiHidden="0" w:uiPriority="60" w:unhideWhenUsed="0"/>
+    <w:lsdException w:name="Light List Accent 3" w:semiHidden="0" w:uiPriority="61" w:unhideWhenUsed="0"/>
+    <w:lsdException w:name="Light Grid Accent 3" w:semiHidden="0" w:uiPriority="62" w:unhideWhenUsed="0"/>
+    <w:lsdException w:name="Medium Shading 1 Accent 3" w:semiHidden="0" w:uiPriority="63" w:unhideWhenUsed="0"/>
+    <w:lsdException w:name="Medium Shading 2 Accent 3" w:semiHidden="0" w:uiPriority="64" w:unhideWhenUsed="0"/>
+    <w:lsdException w:name="Medium List 1 Accent 3" w:semiHidden="0" w:uiPriority="65" w:unhideWhenUsed="0"/>
+    <w:lsdException w:name="Medium List 2 Accent 3" w:semiHidden="0" w:uiPriority="66" w:unhideWhenUsed="0"/>
+    <w:lsdException w:name="Medium Grid 1 Accent 3" w:semiHidden="0" w:uiPriority="67" w:unhideWhenUsed="0"/>
+    <w:lsdException w:name="Medium Grid 2 Accent 3" w:semiHidden="0" w:uiPriority="68" w:unhideWhenUsed="0"/>
+    <w:lsdException w:name="Medium Grid 3 Accent 3" w:semiHidden="0" w:uiPriority="69" w:unhideWhenUsed="0"/>
+    <w:lsdException w:name="Dark List Accent 3" w:semiHidden="0" w:uiPriority="70" w:unhideWhenUsed="0"/>
+    <w:lsdException w:name="Colorful Shading Accent 3" w:semiHidden="0" w:uiPriority="71" w:unhideWhenUsed="0"/>
+    <w:lsdException w:name="Colorful List Accent 3" w:semiHidden="0" w:uiPriority="72" w:unhideWhenUsed="0"/>
+    <w:lsdException w:name="Colorful Grid Accent 3" w:semiHidden="0" w:uiPriority="73" w:unhideWhenUsed="0"/>
+    <w:lsdException w:name="Light Shading Accent 4" w:semiHidden="0" w:uiPriority="60" w:unhideWhenUsed="0"/>
+    <w:lsdException w:name="Light List Accent 4" w:semiHidden="0" w:uiPriority="61" w:unhideWhenUsed="0"/>
+    <w:lsdException w:name="Light Grid Accent 4" w:semiHidden="0" w:uiPriority="62" w:unhideWhenUsed="0"/>
+    <w:lsdException w:name="Medium Shading 1 Accent 4" w:semiHidden="0" w:uiPriority="63" w:unhideWhenUsed="0"/>
+    <w:lsdException w:name="Medium Shading 2 Accent 4" w:semiHidden="0" w:uiPriority="64" w:unhideWhenUsed="0"/>
+    <w:lsdException w:name="Medium List 1 Accent 4" w:semiHidden="0" w:uiPriority="65" w:unhideWhenUsed="0"/>
+    <w:lsdException w:name="Medium List 2 Accent 4" w:semiHidden="0" w:uiPriority="66" w:unhideWhenUsed="0"/>
+    <w:lsdException w:name="Medium Grid 1 Accent 4" w:semiHidden="0" w:uiPriority="67" w:unhideWhenUsed="0"/>
+    <w:lsdException w:name="Medium Grid 2 Accent 4" w:semiHidden="0" w:uiPriority="68" w:unhideWhenUsed="0"/>
+    <w:lsdException w:name="Medium Grid 3 Accent 4" w:semiHidden="0" w:uiPriority="69" w:unhideWhenUsed="0"/>
+    <w:lsdException w:name="Dark List Accent 4" w:semiHidden="0" w:uiPriority="70" w:unhideWhenUsed="0"/>
+    <w:lsdException w:name="Colorful Shading Accent 4" w:semiHidden="0" w:uiPriority="71" w:unhideWhenUsed="0"/>
+    <w:lsdException w:name="Colorful List Accent 4" w:semiHidden="0" w:uiPriority="72" w:unhideWhenUsed="0"/>
+    <w:lsdException w:name="Colorful Grid Accent 4" w:semiHidden="0" w:uiPriority="73" w:unhideWhenUsed="0"/>
+    <w:lsdException w:name="Light Shading Accent 5" w:semiHidden="0" w:uiPriority="60" w:unhideWhenUsed="0"/>
+    <w:lsdException w:name="Light List Accent 5" w:semiHidden="0" w:uiPriority="61" w:unhideWhenUsed="0"/>
+    <w:lsdException w:name="Light Grid Accent 5" w:semiHidden="0" w:uiPriority="62" w:unhideWhenUsed="0"/>
+    <w:lsdException w:name="Medium Shading 1 Accent 5" w:semiHidden="0" w:uiPriority="63" w:unhideWhenUsed="0"/>
+    <w:lsdException w:name="Medium Shading 2 Accent 5" w:semiHidden="0" w:uiPriority="64" w:unhideWhenUsed="0"/>
+    <w:lsdException w:name="Medium List 1 Accent 5" w:semiHidden="0" w:uiPriority="65" w:unhideWhenUsed="0"/>
+    <w:lsdException w:name="Medium List 2 Accent 5" w:semiHidden="0" w:uiPriority="66" w:unhideWhenUsed="0"/>
+    <w:lsdException w:name="Medium Grid 1 Accent 5" w:semiHidden="0" w:uiPriority="67" w:unhideWhenUsed="0"/>
+    <w:lsdException w:name="Medium Grid 2 Accent 5" w:semiHidden="0" w:uiPriority="68" w:unhideWhenUsed="0"/>
+    <w:lsdException w:name="Medium Grid 3 Accent 5" w:semiHidden="0" w:uiPriority="69" w:unhideWhenUsed="0"/>
+    <w:lsdException w:name="Dark List Accent 5" w:semiHidden="0" w:uiPriority="70" w:unhideWhenUsed="0"/>
+    <w:lsdException w:name="Colorful Shading Accent 5" w:semiHidden="0" w:uiPriority="71" w:unhideWhenUsed="0"/>
+    <w:lsdException w:name="Colorful List Accent 5" w:semiHidden="0" w:uiPriority="72" w:unhideWhenUsed="0"/>
+    <w:lsdException w:name="Colorful Grid Accent 5" w:semiHidden="0" w:uiPriority="73" w:unhideWhenUsed="0"/>
+    <w:lsdException w:name="Light Shading Accent 6" w:semiHidden="0" w:uiPriority="60" w:unhideWhenUsed="0"/>
+    <w:lsdException w:name="Light List Accent 6" w:semiHidden="0" w:uiPriority="61" w:unhideWhenUsed="0"/>
+    <w:lsdException w:name="Light Grid Accent 6" w:semiHidden="0" w:uiPriority="62" w:unhideWhenUsed="0"/>
+    <w:lsdException w:name="Medium Shading 1 Accent 6" w:semiHidden="0" w:uiPriority="63" w:unhideWhenUsed="0"/>
+    <w:lsdException w:name="Medium Shading 2 Accent 6" w:semiHidden="0" w:uiPriority="64" w:unhideWhenUsed="0"/>
+    <w:lsdException w:name="Medium List 1 Accent 6" w:semiHidden="0" w:uiPriority="65" w:unhideWhenUsed="0"/>
+    <w:lsdException w:name="Medium List 2 Accent 6" w:semiHidden="0" w:uiPriority="66" w:unhideWhenUsed="0"/>
+    <w:lsdException w:name="Medium Grid 1 Accent 6" w:semiHidden="0" w:uiPriority="67" w:unhideWhenUsed="0"/>
+    <w:lsdException w:name="Medium Grid 2 Accent 6" w:semiHidden="0" w:uiPriority="68" w:unhideWhenUsed="0"/>
+    <w:lsdException w:name="Medium Grid 3 Accent 6" w:semiHidden="0" w:uiPriority="69" w:unhideWhenUsed="0"/>
+    <w:lsdException w:name="Dark List Accent 6" w:semiHidden="0" w:uiPriority="70" w:unhideWhenUsed="0"/>
+    <w:lsdException w:name="Colorful Shading Accent 6" w:semiHidden="0" w:uiPriority="71" w:unhideWhenUsed="0"/>
+    <w:lsdException w:name="Colorful List Accent 6" w:semiHidden="0" w:uiPriority="72" w:unhideWhenUsed="0"/>
+    <w:lsdException w:name="Colorful Grid Accent 6" w:semiHidden="0" w:uiPriority="73" w:unhideWhenUsed="0"/>
+    <w:lsdException w:name="Subtle Emphasis" w:semiHidden="0" w:uiPriority="19" w:unhideWhenUsed="0" w:qFormat="1"/>
+    <w:lsdException w:name="Intense Emphasis" w:semiHidden="0" w:uiPriority="21" w:unhideWhenUsed="0" w:qFormat="1"/>
+    <w:lsdException w:name="Subtle Reference" w:semiHidden="0" w:uiPriority="31" w:unhideWhenUsed="0" w:qFormat="1"/>
+    <w:lsdException w:name="Intense Reference" w:semiHidden="0" w:uiPriority="32" w:unhideWhenUsed="0" w:qFormat="1"/>
+    <w:lsdException w:name="Book Title" w:semiHidden="0" w:uiPriority="33" w:unhideWhenUsed="0" w:qFormat="1"/>
+    <w:lsdException w:name="Bibliography" w:uiPriority="37"/>
+    <w:lsdException w:name="TOC Heading" w:uiPriority="39" w:qFormat="1"/>
+  </w:latentStyles>
   <w:style w:type="paragraph" w:default="1" w:styleId="Normal">
     <w:name w:val="Normal"/>
-    <w:next w:val="Normal"/>
-    <w:pPr/>
     <w:rPr>
       <w:sz w:val="24"/>
       <w:szCs w:val="24"/>
-      <w:lang w:val="en-US" w:eastAsia="en-US" w:bidi="ar-SA"/>
     </w:rPr>
   </w:style>
-  <w:style w:type="character" w:default="1" w:styleId="Default Paragraph Font">
+  <w:style w:type="character" w:default="1" w:styleId="DefaultParagraphFont">
     <w:name w:val="Default Paragraph Font"/>
-    <w:next w:val="Default Paragraph Font"/>
+    <w:uiPriority w:val="1"/>
+    <w:semiHidden/>
+    <w:unhideWhenUsed/>
+  </w:style>
+  <w:style w:type="table" w:default="1" w:styleId="TableNormal">
+    <w:name w:val="Normal Table"/>
+    <w:uiPriority w:val="99"/>
+    <w:semiHidden/>
+    <w:unhideWhenUsed/>
+    <w:tblPr>
+      <w:tblInd w:w="0" w:type="dxa"/>
+      <w:tblCellMar>
+        <w:top w:w="0" w:type="dxa"/>
+        <w:left w:w="108" w:type="dxa"/>
+        <w:bottom w:w="0" w:type="dxa"/>
+        <w:right w:w="108" w:type="dxa"/>
+      </w:tblCellMar>
+    </w:tblPr>
+  </w:style>
+  <w:style w:type="numbering" w:default="1" w:styleId="NoList">
+    <w:name w:val="No List"/>
+    <w:uiPriority w:val="99"/>
+    <w:semiHidden/>
+    <w:unhideWhenUsed/>
   </w:style>
   <w:style w:type="character" w:styleId="Hyperlink">
     <w:name w:val="Hyperlink"/>
@@ -1426,154 +2078,302 @@
       <w:u w:val="single"/>
     </w:rPr>
   </w:style>
-  <w:style w:type="table" w:default="1" w:styleId="Table Normal">
-    <w:name w:val="Table Normal"/>
-    <w:next w:val="Table Normal"/>
-    <w:pPr/>
-    <w:tblPr>
-      <w:tblInd w:w="0" w:type="dxa"/>
-    </w:tblPr>
-    <w:trPr/>
-    <w:tcPr/>
-    <w:tblStylePr w:type="firstRow"/>
-    <w:tblStylePr w:type="lastRow"/>
-    <w:tblStylePr w:type="firstCol"/>
-    <w:tblStylePr w:type="lastCol"/>
-    <w:tblStylePr w:type="band1Vert"/>
-    <w:tblStylePr w:type="band2Vert"/>
-    <w:tblStylePr w:type="band1Horz"/>
-    <w:tblStylePr w:type="band2Horz"/>
-    <w:tblStylePr w:type="neCell"/>
-    <w:tblStylePr w:type="nwCell"/>
-    <w:tblStylePr w:type="seCell"/>
-    <w:tblStylePr w:type="swCell"/>
-  </w:style>
-  <w:style w:type="numbering" w:default="1" w:styleId="No List">
-    <w:name w:val="No List"/>
-    <w:next w:val="No List"/>
-    <w:pPr/>
-  </w:style>
-  <w:style w:type="paragraph" w:styleId="Header &amp; Footer">
+  <w:style w:type="paragraph" w:customStyle="1" w:styleId="HeaderFooter">
     <w:name w:val="Header &amp; Footer"/>
-    <w:next w:val="Header &amp; Footer"/>
     <w:pPr>
-      <w:keepNext w:val="0"/>
-      <w:keepLines w:val="0"/>
-      <w:pageBreakBefore w:val="0"/>
-      <w:widowControl w:val="1"/>
-      <w:shd w:val="clear" w:color="auto" w:fill="auto"/>
       <w:tabs>
         <w:tab w:val="right" w:pos="9020"/>
       </w:tabs>
-      <w:suppressAutoHyphens w:val="0"/>
-      <w:bidi w:val="0"/>
-      <w:spacing w:before="0" w:after="0" w:line="240" w:lineRule="auto"/>
-      <w:ind w:left="0" w:right="0" w:firstLine="0"/>
-      <w:jc w:val="left"/>
-      <w:outlineLvl w:val="9"/>
     </w:pPr>
     <w:rPr>
-      <w:rFonts w:ascii="Helvetica" w:cs="Arial Unicode MS" w:hAnsi="Helvetica" w:eastAsia="Arial Unicode MS"/>
-      <w:b w:val="0"/>
-      <w:bCs w:val="0"/>
-      <w:i w:val="0"/>
-      <w:iCs w:val="0"/>
-      <w:caps w:val="0"/>
-      <w:smallCaps w:val="0"/>
-      <w:strike w:val="0"/>
-      <w:dstrike w:val="0"/>
-      <w:outline w:val="0"/>
+      <w:rFonts w:ascii="Helvetica" w:hAnsi="Helvetica" w:cs="Arial Unicode MS"/>
       <w:color w:val="000000"/>
-      <w:spacing w:val="0"/>
-      <w:kern w:val="0"/>
-      <w:position w:val="0"/>
       <w:sz w:val="24"/>
       <w:szCs w:val="24"/>
-      <w:u w:val="none"/>
-      <w:vertAlign w:val="baseline"/>
     </w:rPr>
   </w:style>
-  <w:style w:type="paragraph" w:styleId="Body A">
+  <w:style w:type="paragraph" w:customStyle="1" w:styleId="BodyA">
     <w:name w:val="Body A"/>
-    <w:next w:val="Body A"/>
     <w:pPr>
-      <w:keepNext w:val="0"/>
-      <w:keepLines w:val="0"/>
-      <w:pageBreakBefore w:val="0"/>
-      <w:widowControl w:val="1"/>
-      <w:shd w:val="clear" w:color="auto" w:fill="auto"/>
-      <w:suppressAutoHyphens w:val="0"/>
-      <w:bidi w:val="0"/>
-      <w:spacing w:before="0" w:after="0" w:line="276" w:lineRule="auto"/>
-      <w:ind w:left="0" w:right="0" w:firstLine="0"/>
-      <w:jc w:val="left"/>
-      <w:outlineLvl w:val="9"/>
+      <w:spacing w:line="276" w:lineRule="auto"/>
     </w:pPr>
     <w:rPr>
-      <w:rFonts w:ascii="Arial" w:cs="Arial Unicode MS" w:hAnsi="Arial" w:eastAsia="Arial Unicode MS"/>
-      <w:b w:val="0"/>
-      <w:bCs w:val="0"/>
-      <w:i w:val="0"/>
-      <w:iCs w:val="0"/>
-      <w:caps w:val="0"/>
-      <w:smallCaps w:val="0"/>
-      <w:strike w:val="0"/>
-      <w:dstrike w:val="0"/>
-      <w:outline w:val="0"/>
+      <w:rFonts w:ascii="Arial" w:hAnsi="Arial" w:cs="Arial Unicode MS"/>
       <w:color w:val="000000"/>
-      <w:spacing w:val="0"/>
-      <w:kern w:val="0"/>
-      <w:position w:val="0"/>
       <w:sz w:val="22"/>
       <w:szCs w:val="22"/>
-      <w:u w:val="none" w:color="000000"/>
-      <w:vertAlign w:val="baseline"/>
-      <w:lang w:val="en-US"/>
+      <w:u w:color="000000"/>
     </w:rPr>
   </w:style>
-  <w:style w:type="paragraph" w:styleId="Heading">
+  <w:style w:type="paragraph" w:customStyle="1" w:styleId="Heading">
     <w:name w:val="Heading"/>
-    <w:next w:val="Body A"/>
+    <w:next w:val="BodyA"/>
     <w:pPr>
-      <w:keepNext w:val="1"/>
-      <w:keepLines w:val="1"/>
-      <w:pageBreakBefore w:val="0"/>
-      <w:widowControl w:val="1"/>
-      <w:shd w:val="clear" w:color="auto" w:fill="auto"/>
-      <w:suppressAutoHyphens w:val="0"/>
-      <w:bidi w:val="0"/>
+      <w:keepNext/>
+      <w:keepLines/>
       <w:spacing w:before="400" w:after="120" w:line="276" w:lineRule="auto"/>
-      <w:ind w:left="0" w:right="0" w:firstLine="0"/>
-      <w:jc w:val="left"/>
-      <w:outlineLvl w:val="9"/>
     </w:pPr>
     <w:rPr>
-      <w:rFonts w:ascii="Arial" w:cs="Arial" w:hAnsi="Arial" w:eastAsia="Arial"/>
-      <w:b w:val="0"/>
-      <w:bCs w:val="0"/>
-      <w:i w:val="0"/>
-      <w:iCs w:val="0"/>
-      <w:caps w:val="0"/>
-      <w:smallCaps w:val="0"/>
-      <w:strike w:val="0"/>
-      <w:dstrike w:val="0"/>
-      <w:outline w:val="0"/>
+      <w:rFonts w:ascii="Arial" w:eastAsia="Arial" w:hAnsi="Arial" w:cs="Arial"/>
       <w:color w:val="000000"/>
-      <w:spacing w:val="0"/>
-      <w:kern w:val="0"/>
-      <w:position w:val="0"/>
       <w:sz w:val="40"/>
       <w:szCs w:val="40"/>
-      <w:u w:val="none" w:color="000000"/>
-      <w:vertAlign w:val="baseline"/>
-      <w:lang w:val="en-US"/>
+      <w:u w:color="000000"/>
+    </w:rPr>
+  </w:style>
+</w:styles>
+</file>
+
+<file path=word/stylesWithEffects.xml><?xml version="1.0" encoding="utf-8"?>
+<w:styles xmlns:wpc="http://schemas.microsoft.com/office/word/2010/wordprocessingCanvas" xmlns:mo="http://schemas.microsoft.com/office/mac/office/2008/main" xmlns:mc="http://schemas.openxmlformats.org/markup-compatibility/2006" xmlns:mv="urn:schemas-microsoft-com:mac:vml" xmlns:o="urn:schemas-microsoft-com:office:office" xmlns:r="http://schemas.openxmlformats.org/officeDocument/2006/relationships" xmlns:m="http://schemas.openxmlformats.org/officeDocument/2006/math" xmlns:v="urn:schemas-microsoft-com:vml" xmlns:wp14="http://schemas.microsoft.com/office/word/2010/wordprocessingDrawing" xmlns:wp="http://schemas.openxmlformats.org/drawingml/2006/wordprocessingDrawing" xmlns:w10="urn:schemas-microsoft-com:office:word" xmlns:w="http://schemas.openxmlformats.org/wordprocessingml/2006/main" xmlns:w14="http://schemas.microsoft.com/office/word/2010/wordml" xmlns:wpg="http://schemas.microsoft.com/office/word/2010/wordprocessingGroup" xmlns:wpi="http://schemas.microsoft.com/office/word/2010/wordprocessingInk" xmlns:wne="http://schemas.microsoft.com/office/word/2006/wordml" xmlns:wps="http://schemas.microsoft.com/office/word/2010/wordprocessingShape" mc:Ignorable="w14 wp14">
+  <w:docDefaults>
+    <w:rPrDefault>
+      <w:rPr>
+        <w:rFonts w:ascii="Times New Roman" w:eastAsia="Arial Unicode MS" w:hAnsi="Times New Roman" w:cs="Times New Roman"/>
+        <w:bdr w:val="nil"/>
+        <w:lang w:val="en-US" w:eastAsia="en-US" w:bidi="ar-SA"/>
+      </w:rPr>
+    </w:rPrDefault>
+    <w:pPrDefault>
+      <w:pPr>
+        <w:pBdr>
+          <w:top w:val="nil"/>
+          <w:left w:val="nil"/>
+          <w:bottom w:val="nil"/>
+          <w:right w:val="nil"/>
+          <w:between w:val="nil"/>
+          <w:bar w:val="nil"/>
+        </w:pBdr>
+      </w:pPr>
+    </w:pPrDefault>
+  </w:docDefaults>
+  <w:latentStyles w:defLockedState="0" w:defUIPriority="99" w:defSemiHidden="1" w:defUnhideWhenUsed="1" w:defQFormat="0" w:count="276">
+    <w:lsdException w:name="Normal" w:semiHidden="0" w:uiPriority="0" w:unhideWhenUsed="0" w:qFormat="1"/>
+    <w:lsdException w:name="heading 1" w:semiHidden="0" w:uiPriority="9" w:unhideWhenUsed="0" w:qFormat="1"/>
+    <w:lsdException w:name="heading 2" w:uiPriority="9" w:qFormat="1"/>
+    <w:lsdException w:name="heading 3" w:uiPriority="9" w:qFormat="1"/>
+    <w:lsdException w:name="heading 4" w:uiPriority="9" w:qFormat="1"/>
+    <w:lsdException w:name="heading 5" w:uiPriority="9" w:qFormat="1"/>
+    <w:lsdException w:name="heading 6" w:uiPriority="9" w:qFormat="1"/>
+    <w:lsdException w:name="heading 7" w:uiPriority="9" w:qFormat="1"/>
+    <w:lsdException w:name="heading 8" w:uiPriority="9" w:qFormat="1"/>
+    <w:lsdException w:name="heading 9" w:uiPriority="9" w:qFormat="1"/>
+    <w:lsdException w:name="toc 1" w:uiPriority="39"/>
+    <w:lsdException w:name="toc 2" w:uiPriority="39"/>
+    <w:lsdException w:name="toc 3" w:uiPriority="39"/>
+    <w:lsdException w:name="toc 4" w:uiPriority="39"/>
+    <w:lsdException w:name="toc 5" w:uiPriority="39"/>
+    <w:lsdException w:name="toc 6" w:uiPriority="39"/>
+    <w:lsdException w:name="toc 7" w:uiPriority="39"/>
+    <w:lsdException w:name="toc 8" w:uiPriority="39"/>
+    <w:lsdException w:name="toc 9" w:uiPriority="39"/>
+    <w:lsdException w:name="caption" w:uiPriority="35" w:qFormat="1"/>
+    <w:lsdException w:name="Title" w:semiHidden="0" w:uiPriority="10" w:unhideWhenUsed="0" w:qFormat="1"/>
+    <w:lsdException w:name="Default Paragraph Font" w:uiPriority="1"/>
+    <w:lsdException w:name="Subtitle" w:semiHidden="0" w:uiPriority="11" w:unhideWhenUsed="0" w:qFormat="1"/>
+    <w:lsdException w:name="Strong" w:semiHidden="0" w:uiPriority="22" w:unhideWhenUsed="0" w:qFormat="1"/>
+    <w:lsdException w:name="Emphasis" w:semiHidden="0" w:uiPriority="20" w:unhideWhenUsed="0" w:qFormat="1"/>
+    <w:lsdException w:name="Table Grid" w:semiHidden="0" w:uiPriority="59" w:unhideWhenUsed="0"/>
+    <w:lsdException w:name="Placeholder Text" w:unhideWhenUsed="0"/>
+    <w:lsdException w:name="No Spacing" w:semiHidden="0" w:uiPriority="1" w:unhideWhenUsed="0" w:qFormat="1"/>
+    <w:lsdException w:name="Light Shading" w:semiHidden="0" w:uiPriority="60" w:unhideWhenUsed="0"/>
+    <w:lsdException w:name="Light List" w:semiHidden="0" w:uiPriority="61" w:unhideWhenUsed="0"/>
+    <w:lsdException w:name="Light Grid" w:semiHidden="0" w:uiPriority="62" w:unhideWhenUsed="0"/>
+    <w:lsdException w:name="Medium Shading 1" w:semiHidden="0" w:uiPriority="63" w:unhideWhenUsed="0"/>
+    <w:lsdException w:name="Medium Shading 2" w:semiHidden="0" w:uiPriority="64" w:unhideWhenUsed="0"/>
+    <w:lsdException w:name="Medium List 1" w:semiHidden="0" w:uiPriority="65" w:unhideWhenUsed="0"/>
+    <w:lsdException w:name="Medium List 2" w:semiHidden="0" w:uiPriority="66" w:unhideWhenUsed="0"/>
+    <w:lsdException w:name="Medium Grid 1" w:semiHidden="0" w:uiPriority="67" w:unhideWhenUsed="0"/>
+    <w:lsdException w:name="Medium Grid 2" w:semiHidden="0" w:uiPriority="68" w:unhideWhenUsed="0"/>
+    <w:lsdException w:name="Medium Grid 3" w:semiHidden="0" w:uiPriority="69" w:unhideWhenUsed="0"/>
+    <w:lsdException w:name="Dark List" w:semiHidden="0" w:uiPriority="70" w:unhideWhenUsed="0"/>
+    <w:lsdException w:name="Colorful Shading" w:semiHidden="0" w:uiPriority="71" w:unhideWhenUsed="0"/>
+    <w:lsdException w:name="Colorful List" w:semiHidden="0" w:uiPriority="72" w:unhideWhenUsed="0"/>
+    <w:lsdException w:name="Colorful Grid" w:semiHidden="0" w:uiPriority="73" w:unhideWhenUsed="0"/>
+    <w:lsdException w:name="Light Shading Accent 1" w:semiHidden="0" w:uiPriority="60" w:unhideWhenUsed="0"/>
+    <w:lsdException w:name="Light List Accent 1" w:semiHidden="0" w:uiPriority="61" w:unhideWhenUsed="0"/>
+    <w:lsdException w:name="Light Grid Accent 1" w:semiHidden="0" w:uiPriority="62" w:unhideWhenUsed="0"/>
+    <w:lsdException w:name="Medium Shading 1 Accent 1" w:semiHidden="0" w:uiPriority="63" w:unhideWhenUsed="0"/>
+    <w:lsdException w:name="Medium Shading 2 Accent 1" w:semiHidden="0" w:uiPriority="64" w:unhideWhenUsed="0"/>
+    <w:lsdException w:name="Medium List 1 Accent 1" w:semiHidden="0" w:uiPriority="65" w:unhideWhenUsed="0"/>
+    <w:lsdException w:name="Revision" w:unhideWhenUsed="0"/>
+    <w:lsdException w:name="List Paragraph" w:semiHidden="0" w:uiPriority="34" w:unhideWhenUsed="0" w:qFormat="1"/>
+    <w:lsdException w:name="Quote" w:semiHidden="0" w:uiPriority="29" w:unhideWhenUsed="0" w:qFormat="1"/>
+    <w:lsdException w:name="Intense Quote" w:semiHidden="0" w:uiPriority="30" w:unhideWhenUsed="0" w:qFormat="1"/>
+    <w:lsdException w:name="Medium List 2 Accent 1" w:semiHidden="0" w:uiPriority="66" w:unhideWhenUsed="0"/>
+    <w:lsdException w:name="Medium Grid 1 Accent 1" w:semiHidden="0" w:uiPriority="67" w:unhideWhenUsed="0"/>
+    <w:lsdException w:name="Medium Grid 2 Accent 1" w:semiHidden="0" w:uiPriority="68" w:unhideWhenUsed="0"/>
+    <w:lsdException w:name="Medium Grid 3 Accent 1" w:semiHidden="0" w:uiPriority="69" w:unhideWhenUsed="0"/>
+    <w:lsdException w:name="Dark List Accent 1" w:semiHidden="0" w:uiPriority="70" w:unhideWhenUsed="0"/>
+    <w:lsdException w:name="Colorful Shading Accent 1" w:semiHidden="0" w:uiPriority="71" w:unhideWhenUsed="0"/>
+    <w:lsdException w:name="Colorful List Accent 1" w:semiHidden="0" w:uiPriority="72" w:unhideWhenUsed="0"/>
+    <w:lsdException w:name="Colorful Grid Accent 1" w:semiHidden="0" w:uiPriority="73" w:unhideWhenUsed="0"/>
+    <w:lsdException w:name="Light Shading Accent 2" w:semiHidden="0" w:uiPriority="60" w:unhideWhenUsed="0"/>
+    <w:lsdException w:name="Light List Accent 2" w:semiHidden="0" w:uiPriority="61" w:unhideWhenUsed="0"/>
+    <w:lsdException w:name="Light Grid Accent 2" w:semiHidden="0" w:uiPriority="62" w:unhideWhenUsed="0"/>
+    <w:lsdException w:name="Medium Shading 1 Accent 2" w:semiHidden="0" w:uiPriority="63" w:unhideWhenUsed="0"/>
+    <w:lsdException w:name="Medium Shading 2 Accent 2" w:semiHidden="0" w:uiPriority="64" w:unhideWhenUsed="0"/>
+    <w:lsdException w:name="Medium List 1 Accent 2" w:semiHidden="0" w:uiPriority="65" w:unhideWhenUsed="0"/>
+    <w:lsdException w:name="Medium List 2 Accent 2" w:semiHidden="0" w:uiPriority="66" w:unhideWhenUsed="0"/>
+    <w:lsdException w:name="Medium Grid 1 Accent 2" w:semiHidden="0" w:uiPriority="67" w:unhideWhenUsed="0"/>
+    <w:lsdException w:name="Medium Grid 2 Accent 2" w:semiHidden="0" w:uiPriority="68" w:unhideWhenUsed="0"/>
+    <w:lsdException w:name="Medium Grid 3 Accent 2" w:semiHidden="0" w:uiPriority="69" w:unhideWhenUsed="0"/>
+    <w:lsdException w:name="Dark List Accent 2" w:semiHidden="0" w:uiPriority="70" w:unhideWhenUsed="0"/>
+    <w:lsdException w:name="Colorful Shading Accent 2" w:semiHidden="0" w:uiPriority="71" w:unhideWhenUsed="0"/>
+    <w:lsdException w:name="Colorful List Accent 2" w:semiHidden="0" w:uiPriority="72" w:unhideWhenUsed="0"/>
+    <w:lsdException w:name="Colorful Grid Accent 2" w:semiHidden="0" w:uiPriority="73" w:unhideWhenUsed="0"/>
+    <w:lsdException w:name="Light Shading Accent 3" w:semiHidden="0" w:uiPriority="60" w:unhideWhenUsed="0"/>
+    <w:lsdException w:name="Light List Accent 3" w:semiHidden="0" w:uiPriority="61" w:unhideWhenUsed="0"/>
+    <w:lsdException w:name="Light Grid Accent 3" w:semiHidden="0" w:uiPriority="62" w:unhideWhenUsed="0"/>
+    <w:lsdException w:name="Medium Shading 1 Accent 3" w:semiHidden="0" w:uiPriority="63" w:unhideWhenUsed="0"/>
+    <w:lsdException w:name="Medium Shading 2 Accent 3" w:semiHidden="0" w:uiPriority="64" w:unhideWhenUsed="0"/>
+    <w:lsdException w:name="Medium List 1 Accent 3" w:semiHidden="0" w:uiPriority="65" w:unhideWhenUsed="0"/>
+    <w:lsdException w:name="Medium List 2 Accent 3" w:semiHidden="0" w:uiPriority="66" w:unhideWhenUsed="0"/>
+    <w:lsdException w:name="Medium Grid 1 Accent 3" w:semiHidden="0" w:uiPriority="67" w:unhideWhenUsed="0"/>
+    <w:lsdException w:name="Medium Grid 2 Accent 3" w:semiHidden="0" w:uiPriority="68" w:unhideWhenUsed="0"/>
+    <w:lsdException w:name="Medium Grid 3 Accent 3" w:semiHidden="0" w:uiPriority="69" w:unhideWhenUsed="0"/>
+    <w:lsdException w:name="Dark List Accent 3" w:semiHidden="0" w:uiPriority="70" w:unhideWhenUsed="0"/>
+    <w:lsdException w:name="Colorful Shading Accent 3" w:semiHidden="0" w:uiPriority="71" w:unhideWhenUsed="0"/>
+    <w:lsdException w:name="Colorful List Accent 3" w:semiHidden="0" w:uiPriority="72" w:unhideWhenUsed="0"/>
+    <w:lsdException w:name="Colorful Grid Accent 3" w:semiHidden="0" w:uiPriority="73" w:unhideWhenUsed="0"/>
+    <w:lsdException w:name="Light Shading Accent 4" w:semiHidden="0" w:uiPriority="60" w:unhideWhenUsed="0"/>
+    <w:lsdException w:name="Light List Accent 4" w:semiHidden="0" w:uiPriority="61" w:unhideWhenUsed="0"/>
+    <w:lsdException w:name="Light Grid Accent 4" w:semiHidden="0" w:uiPriority="62" w:unhideWhenUsed="0"/>
+    <w:lsdException w:name="Medium Shading 1 Accent 4" w:semiHidden="0" w:uiPriority="63" w:unhideWhenUsed="0"/>
+    <w:lsdException w:name="Medium Shading 2 Accent 4" w:semiHidden="0" w:uiPriority="64" w:unhideWhenUsed="0"/>
+    <w:lsdException w:name="Medium List 1 Accent 4" w:semiHidden="0" w:uiPriority="65" w:unhideWhenUsed="0"/>
+    <w:lsdException w:name="Medium List 2 Accent 4" w:semiHidden="0" w:uiPriority="66" w:unhideWhenUsed="0"/>
+    <w:lsdException w:name="Medium Grid 1 Accent 4" w:semiHidden="0" w:uiPriority="67" w:unhideWhenUsed="0"/>
+    <w:lsdException w:name="Medium Grid 2 Accent 4" w:semiHidden="0" w:uiPriority="68" w:unhideWhenUsed="0"/>
+    <w:lsdException w:name="Medium Grid 3 Accent 4" w:semiHidden="0" w:uiPriority="69" w:unhideWhenUsed="0"/>
+    <w:lsdException w:name="Dark List Accent 4" w:semiHidden="0" w:uiPriority="70" w:unhideWhenUsed="0"/>
+    <w:lsdException w:name="Colorful Shading Accent 4" w:semiHidden="0" w:uiPriority="71" w:unhideWhenUsed="0"/>
+    <w:lsdException w:name="Colorful List Accent 4" w:semiHidden="0" w:uiPriority="72" w:unhideWhenUsed="0"/>
+    <w:lsdException w:name="Colorful Grid Accent 4" w:semiHidden="0" w:uiPriority="73" w:unhideWhenUsed="0"/>
+    <w:lsdException w:name="Light Shading Accent 5" w:semiHidden="0" w:uiPriority="60" w:unhideWhenUsed="0"/>
+    <w:lsdException w:name="Light List Accent 5" w:semiHidden="0" w:uiPriority="61" w:unhideWhenUsed="0"/>
+    <w:lsdException w:name="Light Grid Accent 5" w:semiHidden="0" w:uiPriority="62" w:unhideWhenUsed="0"/>
+    <w:lsdException w:name="Medium Shading 1 Accent 5" w:semiHidden="0" w:uiPriority="63" w:unhideWhenUsed="0"/>
+    <w:lsdException w:name="Medium Shading 2 Accent 5" w:semiHidden="0" w:uiPriority="64" w:unhideWhenUsed="0"/>
+    <w:lsdException w:name="Medium List 1 Accent 5" w:semiHidden="0" w:uiPriority="65" w:unhideWhenUsed="0"/>
+    <w:lsdException w:name="Medium List 2 Accent 5" w:semiHidden="0" w:uiPriority="66" w:unhideWhenUsed="0"/>
+    <w:lsdException w:name="Medium Grid 1 Accent 5" w:semiHidden="0" w:uiPriority="67" w:unhideWhenUsed="0"/>
+    <w:lsdException w:name="Medium Grid 2 Accent 5" w:semiHidden="0" w:uiPriority="68" w:unhideWhenUsed="0"/>
+    <w:lsdException w:name="Medium Grid 3 Accent 5" w:semiHidden="0" w:uiPriority="69" w:unhideWhenUsed="0"/>
+    <w:lsdException w:name="Dark List Accent 5" w:semiHidden="0" w:uiPriority="70" w:unhideWhenUsed="0"/>
+    <w:lsdException w:name="Colorful Shading Accent 5" w:semiHidden="0" w:uiPriority="71" w:unhideWhenUsed="0"/>
+    <w:lsdException w:name="Colorful List Accent 5" w:semiHidden="0" w:uiPriority="72" w:unhideWhenUsed="0"/>
+    <w:lsdException w:name="Colorful Grid Accent 5" w:semiHidden="0" w:uiPriority="73" w:unhideWhenUsed="0"/>
+    <w:lsdException w:name="Light Shading Accent 6" w:semiHidden="0" w:uiPriority="60" w:unhideWhenUsed="0"/>
+    <w:lsdException w:name="Light List Accent 6" w:semiHidden="0" w:uiPriority="61" w:unhideWhenUsed="0"/>
+    <w:lsdException w:name="Light Grid Accent 6" w:semiHidden="0" w:uiPriority="62" w:unhideWhenUsed="0"/>
+    <w:lsdException w:name="Medium Shading 1 Accent 6" w:semiHidden="0" w:uiPriority="63" w:unhideWhenUsed="0"/>
+    <w:lsdException w:name="Medium Shading 2 Accent 6" w:semiHidden="0" w:uiPriority="64" w:unhideWhenUsed="0"/>
+    <w:lsdException w:name="Medium List 1 Accent 6" w:semiHidden="0" w:uiPriority="65" w:unhideWhenUsed="0"/>
+    <w:lsdException w:name="Medium List 2 Accent 6" w:semiHidden="0" w:uiPriority="66" w:unhideWhenUsed="0"/>
+    <w:lsdException w:name="Medium Grid 1 Accent 6" w:semiHidden="0" w:uiPriority="67" w:unhideWhenUsed="0"/>
+    <w:lsdException w:name="Medium Grid 2 Accent 6" w:semiHidden="0" w:uiPriority="68" w:unhideWhenUsed="0"/>
+    <w:lsdException w:name="Medium Grid 3 Accent 6" w:semiHidden="0" w:uiPriority="69" w:unhideWhenUsed="0"/>
+    <w:lsdException w:name="Dark List Accent 6" w:semiHidden="0" w:uiPriority="70" w:unhideWhenUsed="0"/>
+    <w:lsdException w:name="Colorful Shading Accent 6" w:semiHidden="0" w:uiPriority="71" w:unhideWhenUsed="0"/>
+    <w:lsdException w:name="Colorful List Accent 6" w:semiHidden="0" w:uiPriority="72" w:unhideWhenUsed="0"/>
+    <w:lsdException w:name="Colorful Grid Accent 6" w:semiHidden="0" w:uiPriority="73" w:unhideWhenUsed="0"/>
+    <w:lsdException w:name="Subtle Emphasis" w:semiHidden="0" w:uiPriority="19" w:unhideWhenUsed="0" w:qFormat="1"/>
+    <w:lsdException w:name="Intense Emphasis" w:semiHidden="0" w:uiPriority="21" w:unhideWhenUsed="0" w:qFormat="1"/>
+    <w:lsdException w:name="Subtle Reference" w:semiHidden="0" w:uiPriority="31" w:unhideWhenUsed="0" w:qFormat="1"/>
+    <w:lsdException w:name="Intense Reference" w:semiHidden="0" w:uiPriority="32" w:unhideWhenUsed="0" w:qFormat="1"/>
+    <w:lsdException w:name="Book Title" w:semiHidden="0" w:uiPriority="33" w:unhideWhenUsed="0" w:qFormat="1"/>
+    <w:lsdException w:name="Bibliography" w:uiPriority="37"/>
+    <w:lsdException w:name="TOC Heading" w:uiPriority="39" w:qFormat="1"/>
+  </w:latentStyles>
+  <w:style w:type="paragraph" w:default="1" w:styleId="Normal">
+    <w:name w:val="Normal"/>
+    <w:rPr>
+      <w:sz w:val="24"/>
+      <w:szCs w:val="24"/>
+    </w:rPr>
+  </w:style>
+  <w:style w:type="character" w:default="1" w:styleId="DefaultParagraphFont">
+    <w:name w:val="Default Paragraph Font"/>
+    <w:uiPriority w:val="1"/>
+    <w:semiHidden/>
+    <w:unhideWhenUsed/>
+  </w:style>
+  <w:style w:type="table" w:default="1" w:styleId="TableNormal">
+    <w:name w:val="Normal Table"/>
+    <w:uiPriority w:val="99"/>
+    <w:semiHidden/>
+    <w:unhideWhenUsed/>
+    <w:tblPr>
+      <w:tblInd w:w="0" w:type="dxa"/>
+      <w:tblCellMar>
+        <w:top w:w="0" w:type="dxa"/>
+        <w:left w:w="108" w:type="dxa"/>
+        <w:bottom w:w="0" w:type="dxa"/>
+        <w:right w:w="108" w:type="dxa"/>
+      </w:tblCellMar>
+    </w:tblPr>
+  </w:style>
+  <w:style w:type="numbering" w:default="1" w:styleId="NoList">
+    <w:name w:val="No List"/>
+    <w:uiPriority w:val="99"/>
+    <w:semiHidden/>
+    <w:unhideWhenUsed/>
+  </w:style>
+  <w:style w:type="character" w:styleId="Hyperlink">
+    <w:name w:val="Hyperlink"/>
+    <w:rPr>
+      <w:u w:val="single"/>
+    </w:rPr>
+  </w:style>
+  <w:style w:type="paragraph" w:customStyle="1" w:styleId="HeaderFooter">
+    <w:name w:val="Header &amp; Footer"/>
+    <w:pPr>
+      <w:tabs>
+        <w:tab w:val="right" w:pos="9020"/>
+      </w:tabs>
+    </w:pPr>
+    <w:rPr>
+      <w:rFonts w:ascii="Helvetica" w:hAnsi="Helvetica" w:cs="Arial Unicode MS"/>
+      <w:color w:val="000000"/>
+      <w:sz w:val="24"/>
+      <w:szCs w:val="24"/>
+    </w:rPr>
+  </w:style>
+  <w:style w:type="paragraph" w:customStyle="1" w:styleId="BodyA">
+    <w:name w:val="Body A"/>
+    <w:pPr>
+      <w:spacing w:line="276" w:lineRule="auto"/>
+    </w:pPr>
+    <w:rPr>
+      <w:rFonts w:ascii="Arial" w:hAnsi="Arial" w:cs="Arial Unicode MS"/>
+      <w:color w:val="000000"/>
+      <w:sz w:val="22"/>
+      <w:szCs w:val="22"/>
+      <w:u w:color="000000"/>
+    </w:rPr>
+  </w:style>
+  <w:style w:type="paragraph" w:customStyle="1" w:styleId="Heading">
+    <w:name w:val="Heading"/>
+    <w:next w:val="BodyA"/>
+    <w:pPr>
+      <w:keepNext/>
+      <w:keepLines/>
+      <w:spacing w:before="400" w:after="120" w:line="276" w:lineRule="auto"/>
+    </w:pPr>
+    <w:rPr>
+      <w:rFonts w:ascii="Arial" w:eastAsia="Arial" w:hAnsi="Arial" w:cs="Arial"/>
+      <w:color w:val="000000"/>
+      <w:sz w:val="40"/>
+      <w:szCs w:val="40"/>
+      <w:u w:color="000000"/>
     </w:rPr>
   </w:style>
 </w:styles>
 </file>
 
 <file path=word/theme/theme1.xml><?xml version="1.0" encoding="utf-8"?>
-<a:theme xmlns:a="http://schemas.openxmlformats.org/drawingml/2006/main" xmlns:r="http://schemas.openxmlformats.org/officeDocument/2006/relationships" name="Office">
+<a:theme xmlns:a="http://schemas.openxmlformats.org/drawingml/2006/main" name="Office">
   <a:themeElements>
     <a:clrScheme name="Office">
       <a:dk1>
@@ -1775,7 +2575,7 @@
         <a:effectLst/>
         <a:sp3d/>
       </a:spPr>
-      <a:bodyPr rot="0" spcFirstLastPara="1" vertOverflow="overflow" horzOverflow="overflow" vert="horz" wrap="square" lIns="0" tIns="0" rIns="0" bIns="0" numCol="1" spcCol="38100" rtlCol="0" anchor="t" upright="0">
+      <a:bodyPr rot="0" spcFirstLastPara="1" vertOverflow="overflow" horzOverflow="overflow" vert="horz" wrap="square" lIns="0" tIns="0" rIns="0" bIns="0" numCol="1" spcCol="38100" rtlCol="0" anchor="t">
         <a:spAutoFit/>
       </a:bodyPr>
       <a:lstStyle>
@@ -1794,7 +2594,7 @@
           <a:buFontTx/>
           <a:buNone/>
           <a:tabLst/>
-          <a:defRPr b="0" baseline="0" cap="none" i="0" spc="0" strike="noStrike" sz="1800" u="none" kumimoji="0" normalizeH="0">
+          <a:defRPr kumimoji="0" sz="1800" b="0" i="0" u="none" strike="noStrike" cap="none" spc="0" normalizeH="0" baseline="0">
             <a:ln>
               <a:noFill/>
             </a:ln>
@@ -1824,7 +2624,7 @@
           <a:buFontTx/>
           <a:buNone/>
           <a:tabLst/>
-          <a:defRPr b="0" baseline="0" cap="none" i="0" spc="0" strike="noStrike" sz="1800" u="none" kumimoji="0" normalizeH="0">
+          <a:defRPr kumimoji="0" sz="1800" b="0" i="0" u="none" strike="noStrike" cap="none" spc="0" normalizeH="0" baseline="0">
             <a:ln>
               <a:noFill/>
             </a:ln>
@@ -1850,7 +2650,7 @@
           <a:buFontTx/>
           <a:buNone/>
           <a:tabLst/>
-          <a:defRPr b="0" baseline="0" cap="none" i="0" spc="0" strike="noStrike" sz="1800" u="none" kumimoji="0" normalizeH="0">
+          <a:defRPr kumimoji="0" sz="1800" b="0" i="0" u="none" strike="noStrike" cap="none" spc="0" normalizeH="0" baseline="0">
             <a:ln>
               <a:noFill/>
             </a:ln>
@@ -1876,7 +2676,7 @@
           <a:buFontTx/>
           <a:buNone/>
           <a:tabLst/>
-          <a:defRPr b="0" baseline="0" cap="none" i="0" spc="0" strike="noStrike" sz="1800" u="none" kumimoji="0" normalizeH="0">
+          <a:defRPr kumimoji="0" sz="1800" b="0" i="0" u="none" strike="noStrike" cap="none" spc="0" normalizeH="0" baseline="0">
             <a:ln>
               <a:noFill/>
             </a:ln>
@@ -1902,7 +2702,7 @@
           <a:buFontTx/>
           <a:buNone/>
           <a:tabLst/>
-          <a:defRPr b="0" baseline="0" cap="none" i="0" spc="0" strike="noStrike" sz="1800" u="none" kumimoji="0" normalizeH="0">
+          <a:defRPr kumimoji="0" sz="1800" b="0" i="0" u="none" strike="noStrike" cap="none" spc="0" normalizeH="0" baseline="0">
             <a:ln>
               <a:noFill/>
             </a:ln>
@@ -1928,7 +2728,7 @@
           <a:buFontTx/>
           <a:buNone/>
           <a:tabLst/>
-          <a:defRPr b="0" baseline="0" cap="none" i="0" spc="0" strike="noStrike" sz="1800" u="none" kumimoji="0" normalizeH="0">
+          <a:defRPr kumimoji="0" sz="1800" b="0" i="0" u="none" strike="noStrike" cap="none" spc="0" normalizeH="0" baseline="0">
             <a:ln>
               <a:noFill/>
             </a:ln>
@@ -1954,7 +2754,7 @@
           <a:buFontTx/>
           <a:buNone/>
           <a:tabLst/>
-          <a:defRPr b="0" baseline="0" cap="none" i="0" spc="0" strike="noStrike" sz="1800" u="none" kumimoji="0" normalizeH="0">
+          <a:defRPr kumimoji="0" sz="1800" b="0" i="0" u="none" strike="noStrike" cap="none" spc="0" normalizeH="0" baseline="0">
             <a:ln>
               <a:noFill/>
             </a:ln>
@@ -1980,7 +2780,7 @@
           <a:buFontTx/>
           <a:buNone/>
           <a:tabLst/>
-          <a:defRPr b="0" baseline="0" cap="none" i="0" spc="0" strike="noStrike" sz="1800" u="none" kumimoji="0" normalizeH="0">
+          <a:defRPr kumimoji="0" sz="1800" b="0" i="0" u="none" strike="noStrike" cap="none" spc="0" normalizeH="0" baseline="0">
             <a:ln>
               <a:noFill/>
             </a:ln>
@@ -2006,7 +2806,7 @@
           <a:buFontTx/>
           <a:buNone/>
           <a:tabLst/>
-          <a:defRPr b="0" baseline="0" cap="none" i="0" spc="0" strike="noStrike" sz="1800" u="none" kumimoji="0" normalizeH="0">
+          <a:defRPr kumimoji="0" sz="1800" b="0" i="0" u="none" strike="noStrike" cap="none" spc="0" normalizeH="0" baseline="0">
             <a:ln>
               <a:noFill/>
             </a:ln>
@@ -2032,7 +2832,7 @@
           <a:buFontTx/>
           <a:buNone/>
           <a:tabLst/>
-          <a:defRPr b="0" baseline="0" cap="none" i="0" spc="0" strike="noStrike" sz="1800" u="none" kumimoji="0" normalizeH="0">
+          <a:defRPr kumimoji="0" sz="1800" b="0" i="0" u="none" strike="noStrike" cap="none" spc="0" normalizeH="0" baseline="0">
             <a:ln>
               <a:noFill/>
             </a:ln>
@@ -2045,9 +2845,15 @@
         </a:lvl9pPr>
       </a:lstStyle>
       <a:style>
-        <a:lnRef idx="0"/>
-        <a:fillRef idx="0"/>
-        <a:effectRef idx="0"/>
+        <a:lnRef idx="0">
+          <a:scrgbClr r="0" g="0" b="0"/>
+        </a:lnRef>
+        <a:fillRef idx="0">
+          <a:scrgbClr r="0" g="0" b="0"/>
+        </a:fillRef>
+        <a:effectRef idx="0">
+          <a:scrgbClr r="0" g="0" b="0"/>
+        </a:effectRef>
         <a:fontRef idx="none"/>
       </a:style>
     </a:spDef>
@@ -2064,7 +2870,7 @@
         <a:effectLst/>
         <a:sp3d/>
       </a:spPr>
-      <a:bodyPr rot="0" spcFirstLastPara="1" vertOverflow="overflow" horzOverflow="overflow" vert="horz" wrap="square" lIns="91439" tIns="45719" rIns="91439" bIns="45719" numCol="1" spcCol="38100" rtlCol="0" anchor="t" upright="0">
+      <a:bodyPr rot="0" spcFirstLastPara="1" vertOverflow="overflow" horzOverflow="overflow" vert="horz" wrap="square" lIns="91439" tIns="45719" rIns="91439" bIns="45719" numCol="1" spcCol="38100" rtlCol="0" anchor="t">
         <a:noAutofit/>
       </a:bodyPr>
       <a:lstStyle>
@@ -2083,7 +2889,7 @@
           <a:buFontTx/>
           <a:buNone/>
           <a:tabLst/>
-          <a:defRPr b="0" baseline="0" cap="none" i="0" spc="0" strike="noStrike" sz="1800" u="none" kumimoji="0" normalizeH="0">
+          <a:defRPr kumimoji="0" sz="1800" b="0" i="0" u="none" strike="noStrike" cap="none" spc="0" normalizeH="0" baseline="0">
             <a:ln>
               <a:noFill/>
             </a:ln>
@@ -2109,7 +2915,7 @@
           <a:buFontTx/>
           <a:buNone/>
           <a:tabLst/>
-          <a:defRPr b="0" baseline="0" cap="none" i="0" spc="0" strike="noStrike" sz="1800" u="none" kumimoji="0" normalizeH="0">
+          <a:defRPr kumimoji="0" sz="1800" b="0" i="0" u="none" strike="noStrike" cap="none" spc="0" normalizeH="0" baseline="0">
             <a:ln>
               <a:noFill/>
             </a:ln>
@@ -2135,7 +2941,7 @@
           <a:buFontTx/>
           <a:buNone/>
           <a:tabLst/>
-          <a:defRPr b="0" baseline="0" cap="none" i="0" spc="0" strike="noStrike" sz="1800" u="none" kumimoji="0" normalizeH="0">
+          <a:defRPr kumimoji="0" sz="1800" b="0" i="0" u="none" strike="noStrike" cap="none" spc="0" normalizeH="0" baseline="0">
             <a:ln>
               <a:noFill/>
             </a:ln>
@@ -2161,7 +2967,7 @@
           <a:buFontTx/>
           <a:buNone/>
           <a:tabLst/>
-          <a:defRPr b="0" baseline="0" cap="none" i="0" spc="0" strike="noStrike" sz="1800" u="none" kumimoji="0" normalizeH="0">
+          <a:defRPr kumimoji="0" sz="1800" b="0" i="0" u="none" strike="noStrike" cap="none" spc="0" normalizeH="0" baseline="0">
             <a:ln>
               <a:noFill/>
             </a:ln>
@@ -2187,7 +2993,7 @@
           <a:buFontTx/>
           <a:buNone/>
           <a:tabLst/>
-          <a:defRPr b="0" baseline="0" cap="none" i="0" spc="0" strike="noStrike" sz="1800" u="none" kumimoji="0" normalizeH="0">
+          <a:defRPr kumimoji="0" sz="1800" b="0" i="0" u="none" strike="noStrike" cap="none" spc="0" normalizeH="0" baseline="0">
             <a:ln>
               <a:noFill/>
             </a:ln>
@@ -2213,7 +3019,7 @@
           <a:buFontTx/>
           <a:buNone/>
           <a:tabLst/>
-          <a:defRPr b="0" baseline="0" cap="none" i="0" spc="0" strike="noStrike" sz="1800" u="none" kumimoji="0" normalizeH="0">
+          <a:defRPr kumimoji="0" sz="1800" b="0" i="0" u="none" strike="noStrike" cap="none" spc="0" normalizeH="0" baseline="0">
             <a:ln>
               <a:noFill/>
             </a:ln>
@@ -2239,7 +3045,7 @@
           <a:buFontTx/>
           <a:buNone/>
           <a:tabLst/>
-          <a:defRPr b="0" baseline="0" cap="none" i="0" spc="0" strike="noStrike" sz="1800" u="none" kumimoji="0" normalizeH="0">
+          <a:defRPr kumimoji="0" sz="1800" b="0" i="0" u="none" strike="noStrike" cap="none" spc="0" normalizeH="0" baseline="0">
             <a:ln>
               <a:noFill/>
             </a:ln>
@@ -2265,7 +3071,7 @@
           <a:buFontTx/>
           <a:buNone/>
           <a:tabLst/>
-          <a:defRPr b="0" baseline="0" cap="none" i="0" spc="0" strike="noStrike" sz="1800" u="none" kumimoji="0" normalizeH="0">
+          <a:defRPr kumimoji="0" sz="1800" b="0" i="0" u="none" strike="noStrike" cap="none" spc="0" normalizeH="0" baseline="0">
             <a:ln>
               <a:noFill/>
             </a:ln>
@@ -2291,7 +3097,7 @@
           <a:buFontTx/>
           <a:buNone/>
           <a:tabLst/>
-          <a:defRPr b="0" baseline="0" cap="none" i="0" spc="0" strike="noStrike" sz="1800" u="none" kumimoji="0" normalizeH="0">
+          <a:defRPr kumimoji="0" sz="1800" b="0" i="0" u="none" strike="noStrike" cap="none" spc="0" normalizeH="0" baseline="0">
             <a:ln>
               <a:noFill/>
             </a:ln>
@@ -2317,7 +3123,7 @@
           <a:buFontTx/>
           <a:buNone/>
           <a:tabLst/>
-          <a:defRPr b="0" baseline="0" cap="none" i="0" spc="0" strike="noStrike" sz="1800" u="none" kumimoji="0" normalizeH="0">
+          <a:defRPr kumimoji="0" sz="1800" b="0" i="0" u="none" strike="noStrike" cap="none" spc="0" normalizeH="0" baseline="0">
             <a:ln>
               <a:noFill/>
             </a:ln>
@@ -2330,9 +3136,15 @@
         </a:lvl9pPr>
       </a:lstStyle>
       <a:style>
-        <a:lnRef idx="0"/>
-        <a:fillRef idx="0"/>
-        <a:effectRef idx="0"/>
+        <a:lnRef idx="0">
+          <a:scrgbClr r="0" g="0" b="0"/>
+        </a:lnRef>
+        <a:fillRef idx="0">
+          <a:scrgbClr r="0" g="0" b="0"/>
+        </a:fillRef>
+        <a:effectRef idx="0">
+          <a:scrgbClr r="0" g="0" b="0"/>
+        </a:effectRef>
         <a:fontRef idx="none"/>
       </a:style>
     </a:lnDef>
@@ -2346,7 +3158,7 @@
         <a:effectLst/>
         <a:sp3d/>
       </a:spPr>
-      <a:bodyPr rot="0" spcFirstLastPara="1" vertOverflow="overflow" horzOverflow="overflow" vert="horz" wrap="square" lIns="0" tIns="0" rIns="0" bIns="0" numCol="1" spcCol="38100" rtlCol="0" anchor="t" upright="0">
+      <a:bodyPr rot="0" spcFirstLastPara="1" vertOverflow="overflow" horzOverflow="overflow" vert="horz" wrap="square" lIns="0" tIns="0" rIns="0" bIns="0" numCol="1" spcCol="38100" rtlCol="0" anchor="t">
         <a:spAutoFit/>
       </a:bodyPr>
       <a:lstStyle>
@@ -2365,7 +3177,7 @@
           <a:buFontTx/>
           <a:buNone/>
           <a:tabLst/>
-          <a:defRPr b="0" baseline="0" cap="none" i="0" spc="0" strike="noStrike" sz="1800" u="none" kumimoji="0" normalizeH="0">
+          <a:defRPr kumimoji="0" sz="1800" b="0" i="0" u="none" strike="noStrike" cap="none" spc="0" normalizeH="0" baseline="0">
             <a:ln>
               <a:noFill/>
             </a:ln>
@@ -2395,7 +3207,7 @@
           <a:buFontTx/>
           <a:buNone/>
           <a:tabLst/>
-          <a:defRPr b="0" baseline="0" cap="none" i="0" spc="0" strike="noStrike" sz="1800" u="none" kumimoji="0" normalizeH="0">
+          <a:defRPr kumimoji="0" sz="1800" b="0" i="0" u="none" strike="noStrike" cap="none" spc="0" normalizeH="0" baseline="0">
             <a:ln>
               <a:noFill/>
             </a:ln>
@@ -2421,7 +3233,7 @@
           <a:buFontTx/>
           <a:buNone/>
           <a:tabLst/>
-          <a:defRPr b="0" baseline="0" cap="none" i="0" spc="0" strike="noStrike" sz="1800" u="none" kumimoji="0" normalizeH="0">
+          <a:defRPr kumimoji="0" sz="1800" b="0" i="0" u="none" strike="noStrike" cap="none" spc="0" normalizeH="0" baseline="0">
             <a:ln>
               <a:noFill/>
             </a:ln>
@@ -2447,7 +3259,7 @@
           <a:buFontTx/>
           <a:buNone/>
           <a:tabLst/>
-          <a:defRPr b="0" baseline="0" cap="none" i="0" spc="0" strike="noStrike" sz="1800" u="none" kumimoji="0" normalizeH="0">
+          <a:defRPr kumimoji="0" sz="1800" b="0" i="0" u="none" strike="noStrike" cap="none" spc="0" normalizeH="0" baseline="0">
             <a:ln>
               <a:noFill/>
             </a:ln>
@@ -2473,7 +3285,7 @@
           <a:buFontTx/>
           <a:buNone/>
           <a:tabLst/>
-          <a:defRPr b="0" baseline="0" cap="none" i="0" spc="0" strike="noStrike" sz="1800" u="none" kumimoji="0" normalizeH="0">
+          <a:defRPr kumimoji="0" sz="1800" b="0" i="0" u="none" strike="noStrike" cap="none" spc="0" normalizeH="0" baseline="0">
             <a:ln>
               <a:noFill/>
             </a:ln>
@@ -2499,7 +3311,7 @@
           <a:buFontTx/>
           <a:buNone/>
           <a:tabLst/>
-          <a:defRPr b="0" baseline="0" cap="none" i="0" spc="0" strike="noStrike" sz="1800" u="none" kumimoji="0" normalizeH="0">
+          <a:defRPr kumimoji="0" sz="1800" b="0" i="0" u="none" strike="noStrike" cap="none" spc="0" normalizeH="0" baseline="0">
             <a:ln>
               <a:noFill/>
             </a:ln>
@@ -2525,7 +3337,7 @@
           <a:buFontTx/>
           <a:buNone/>
           <a:tabLst/>
-          <a:defRPr b="0" baseline="0" cap="none" i="0" spc="0" strike="noStrike" sz="1800" u="none" kumimoji="0" normalizeH="0">
+          <a:defRPr kumimoji="0" sz="1800" b="0" i="0" u="none" strike="noStrike" cap="none" spc="0" normalizeH="0" baseline="0">
             <a:ln>
               <a:noFill/>
             </a:ln>
@@ -2551,7 +3363,7 @@
           <a:buFontTx/>
           <a:buNone/>
           <a:tabLst/>
-          <a:defRPr b="0" baseline="0" cap="none" i="0" spc="0" strike="noStrike" sz="1800" u="none" kumimoji="0" normalizeH="0">
+          <a:defRPr kumimoji="0" sz="1800" b="0" i="0" u="none" strike="noStrike" cap="none" spc="0" normalizeH="0" baseline="0">
             <a:ln>
               <a:noFill/>
             </a:ln>
@@ -2577,7 +3389,7 @@
           <a:buFontTx/>
           <a:buNone/>
           <a:tabLst/>
-          <a:defRPr b="0" baseline="0" cap="none" i="0" spc="0" strike="noStrike" sz="1800" u="none" kumimoji="0" normalizeH="0">
+          <a:defRPr kumimoji="0" sz="1800" b="0" i="0" u="none" strike="noStrike" cap="none" spc="0" normalizeH="0" baseline="0">
             <a:ln>
               <a:noFill/>
             </a:ln>
@@ -2603,7 +3415,7 @@
           <a:buFontTx/>
           <a:buNone/>
           <a:tabLst/>
-          <a:defRPr b="0" baseline="0" cap="none" i="0" spc="0" strike="noStrike" sz="1800" u="none" kumimoji="0" normalizeH="0">
+          <a:defRPr kumimoji="0" sz="1800" b="0" i="0" u="none" strike="noStrike" cap="none" spc="0" normalizeH="0" baseline="0">
             <a:ln>
               <a:noFill/>
             </a:ln>
@@ -2616,12 +3428,19 @@
         </a:lvl9pPr>
       </a:lstStyle>
       <a:style>
-        <a:lnRef idx="0"/>
-        <a:fillRef idx="0"/>
-        <a:effectRef idx="0"/>
+        <a:lnRef idx="0">
+          <a:scrgbClr r="0" g="0" b="0"/>
+        </a:lnRef>
+        <a:fillRef idx="0">
+          <a:scrgbClr r="0" g="0" b="0"/>
+        </a:fillRef>
+        <a:effectRef idx="0">
+          <a:scrgbClr r="0" g="0" b="0"/>
+        </a:effectRef>
         <a:fontRef idx="none"/>
       </a:style>
     </a:txDef>
   </a:objectDefaults>
+  <a:extraClrSchemeLst/>
 </a:theme>
 </file>
</xml_diff>